<commit_message>
Modificando codigo informacion del profesor y adjuntando nuevoscode smells
</commit_message>
<xml_diff>
--- a/TallerRefactoringGrupo5.docx
+++ b/TallerRefactoringGrupo5.docx
@@ -1,6 +1,6 @@
 
 <file path=word/document.xml><?xml version="1.0" encoding="utf-8"?>
-<w:document xmlns:wpc="http://schemas.microsoft.com/office/word/2010/wordprocessingCanvas" xmlns:mc="http://schemas.openxmlformats.org/markup-compatibility/2006" xmlns:o="urn:schemas-microsoft-com:office:office" xmlns:r="http://schemas.openxmlformats.org/officeDocument/2006/relationships" xmlns:m="http://schemas.openxmlformats.org/officeDocument/2006/math" xmlns:v="urn:schemas-microsoft-com:vml" xmlns:wp14="http://schemas.microsoft.com/office/word/2010/wordprocessingDrawing" xmlns:wp="http://schemas.openxmlformats.org/drawingml/2006/wordprocessingDrawing" xmlns:w10="urn:schemas-microsoft-com:office:word" xmlns:w="http://schemas.openxmlformats.org/wordprocessingml/2006/main" xmlns:w14="http://schemas.microsoft.com/office/word/2010/wordml" xmlns:w15="http://schemas.microsoft.com/office/word/2012/wordml" xmlns:wpg="http://schemas.microsoft.com/office/word/2010/wordprocessingGroup" xmlns:wpi="http://schemas.microsoft.com/office/word/2010/wordprocessingInk" xmlns:wne="http://schemas.microsoft.com/office/word/2006/wordml" xmlns:wps="http://schemas.microsoft.com/office/word/2010/wordprocessingShape" mc:Ignorable="w14 w15 wp14">
+<w:document xmlns:wpc="http://schemas.microsoft.com/office/word/2010/wordprocessingCanvas" xmlns:cx="http://schemas.microsoft.com/office/drawing/2014/chartex" xmlns:cx1="http://schemas.microsoft.com/office/drawing/2015/9/8/chartex" xmlns:cx2="http://schemas.microsoft.com/office/drawing/2015/10/21/chartex" xmlns:cx3="http://schemas.microsoft.com/office/drawing/2016/5/9/chartex" xmlns:cx4="http://schemas.microsoft.com/office/drawing/2016/5/10/chartex" xmlns:cx5="http://schemas.microsoft.com/office/drawing/2016/5/11/chartex" xmlns:cx6="http://schemas.microsoft.com/office/drawing/2016/5/12/chartex" xmlns:cx7="http://schemas.microsoft.com/office/drawing/2016/5/13/chartex" xmlns:cx8="http://schemas.microsoft.com/office/drawing/2016/5/14/chartex" xmlns:mc="http://schemas.openxmlformats.org/markup-compatibility/2006" xmlns:aink="http://schemas.microsoft.com/office/drawing/2016/ink" xmlns:am3d="http://schemas.microsoft.com/office/drawing/2017/model3d" xmlns:o="urn:schemas-microsoft-com:office:office" xmlns:r="http://schemas.openxmlformats.org/officeDocument/2006/relationships" xmlns:m="http://schemas.openxmlformats.org/officeDocument/2006/math" xmlns:v="urn:schemas-microsoft-com:vml" xmlns:wp14="http://schemas.microsoft.com/office/word/2010/wordprocessingDrawing" xmlns:wp="http://schemas.openxmlformats.org/drawingml/2006/wordprocessingDrawing" xmlns:w10="urn:schemas-microsoft-com:office:word" xmlns:w="http://schemas.openxmlformats.org/wordprocessingml/2006/main" xmlns:w14="http://schemas.microsoft.com/office/word/2010/wordml" xmlns:w15="http://schemas.microsoft.com/office/word/2012/wordml" xmlns:w16cex="http://schemas.microsoft.com/office/word/2018/wordml/cex" xmlns:w16cid="http://schemas.microsoft.com/office/word/2016/wordml/cid" xmlns:w16="http://schemas.microsoft.com/office/word/2018/wordml" xmlns:w16sdtdh="http://schemas.microsoft.com/office/word/2020/wordml/sdtdatahash" xmlns:w16se="http://schemas.microsoft.com/office/word/2015/wordml/symex" xmlns:wpg="http://schemas.microsoft.com/office/word/2010/wordprocessingGroup" xmlns:wpi="http://schemas.microsoft.com/office/word/2010/wordprocessingInk" xmlns:wne="http://schemas.microsoft.com/office/word/2006/wordml" xmlns:wps="http://schemas.microsoft.com/office/word/2010/wordprocessingShape" mc:Ignorable="w14 w15 w16se w16cid w16 w16cex w16sdtdh wp14">
   <w:body>
     <w:p>
       <w:pPr>
@@ -268,59 +268,8 @@
           <w:sz w:val="28"/>
           <w:szCs w:val="28"/>
         </w:rPr>
-        <w:t xml:space="preserve">Luis </w:t>
-      </w:r>
-      <w:proofErr w:type="spellStart"/>
-      <w:r>
-        <w:rPr>
-          <w:b/>
-          <w:bCs/>
-          <w:sz w:val="28"/>
-          <w:szCs w:val="28"/>
-        </w:rPr>
-        <w:t>Adrian</w:t>
-      </w:r>
-      <w:proofErr w:type="spellEnd"/>
-      <w:r>
-        <w:rPr>
-          <w:b/>
-          <w:bCs/>
-          <w:sz w:val="28"/>
-          <w:szCs w:val="28"/>
-        </w:rPr>
-        <w:t xml:space="preserve"> </w:t>
-      </w:r>
-      <w:proofErr w:type="spellStart"/>
-      <w:r>
-        <w:rPr>
-          <w:b/>
-          <w:bCs/>
-          <w:sz w:val="28"/>
-          <w:szCs w:val="28"/>
-        </w:rPr>
-        <w:t>Litardo</w:t>
-      </w:r>
-      <w:proofErr w:type="spellEnd"/>
-      <w:r>
-        <w:rPr>
-          <w:b/>
-          <w:bCs/>
-          <w:sz w:val="28"/>
-          <w:szCs w:val="28"/>
-        </w:rPr>
-        <w:t xml:space="preserve"> </w:t>
-      </w:r>
-      <w:proofErr w:type="spellStart"/>
-      <w:r>
-        <w:rPr>
-          <w:b/>
-          <w:bCs/>
-          <w:sz w:val="28"/>
-          <w:szCs w:val="28"/>
-        </w:rPr>
-        <w:t>Calderon</w:t>
-      </w:r>
-      <w:proofErr w:type="spellEnd"/>
+        <w:t>Luis Adrian Litardo Calderon</w:t>
+      </w:r>
     </w:p>
     <w:p>
       <w:pPr>
@@ -474,6 +423,13 @@
     </w:p>
     <w:sdt>
       <w:sdtPr>
+        <w:rPr>
+          <w:rFonts w:asciiTheme="minorHAnsi" w:eastAsiaTheme="minorHAnsi" w:hAnsiTheme="minorHAnsi" w:cstheme="minorBidi"/>
+          <w:color w:val="auto"/>
+          <w:sz w:val="22"/>
+          <w:szCs w:val="22"/>
+          <w:lang w:eastAsia="en-US"/>
+        </w:rPr>
         <w:id w:val="603620275"/>
         <w:docPartObj>
           <w:docPartGallery w:val="Table of Contents"/>
@@ -482,25 +438,18 @@
       </w:sdtPr>
       <w:sdtEndPr>
         <w:rPr>
-          <w:rFonts w:asciiTheme="minorHAnsi" w:eastAsiaTheme="minorHAnsi" w:hAnsiTheme="minorHAnsi" w:cstheme="minorBidi"/>
           <w:b/>
           <w:bCs/>
-          <w:color w:val="auto"/>
-          <w:sz w:val="22"/>
-          <w:szCs w:val="22"/>
-          <w:lang w:eastAsia="en-US"/>
         </w:rPr>
       </w:sdtEndPr>
       <w:sdtContent>
         <w:p>
           <w:pPr>
-            <w:pStyle w:val="TtulodeTDC"/>
+            <w:pStyle w:val="TtuloTDC"/>
           </w:pPr>
           <w:r>
             <w:t>Contenido</w:t>
           </w:r>
-          <w:bookmarkStart w:id="0" w:name="_GoBack"/>
-          <w:bookmarkEnd w:id="0"/>
         </w:p>
         <w:p>
           <w:pPr>
@@ -509,7 +458,9 @@
               <w:tab w:val="right" w:leader="dot" w:pos="9016"/>
             </w:tabs>
             <w:rPr>
+              <w:rFonts w:eastAsiaTheme="minorEastAsia"/>
               <w:noProof/>
+              <w:lang w:eastAsia="es-ES"/>
             </w:rPr>
           </w:pPr>
           <w:r>
@@ -533,7 +484,7 @@
             </w:rPr>
             <w:fldChar w:fldCharType="separate"/>
           </w:r>
-          <w:hyperlink w:anchor="_Toc79669037" w:history="1">
+          <w:hyperlink w:anchor="_Toc79705323" w:history="1">
             <w:r>
               <w:rPr>
                 <w:rStyle w:val="Hipervnculo"/>
@@ -561,7 +512,7 @@
                 <w:noProof/>
                 <w:webHidden/>
               </w:rPr>
-              <w:instrText xml:space="preserve"> PAGEREF _Toc79669037 \h </w:instrText>
+              <w:instrText xml:space="preserve"> PAGEREF _Toc79705323 \h </w:instrText>
             </w:r>
             <w:r>
               <w:rPr>
@@ -599,10 +550,12 @@
               <w:tab w:val="right" w:leader="dot" w:pos="9016"/>
             </w:tabs>
             <w:rPr>
+              <w:rFonts w:eastAsiaTheme="minorEastAsia"/>
               <w:noProof/>
+              <w:lang w:eastAsia="es-ES"/>
             </w:rPr>
           </w:pPr>
-          <w:hyperlink w:anchor="_Toc79669038" w:history="1">
+          <w:hyperlink w:anchor="_Toc79705324" w:history="1">
             <w:r>
               <w:rPr>
                 <w:rStyle w:val="Hipervnculo"/>
@@ -630,7 +583,7 @@
                 <w:noProof/>
                 <w:webHidden/>
               </w:rPr>
-              <w:instrText xml:space="preserve"> PAGEREF _Toc79669038 \h </w:instrText>
+              <w:instrText xml:space="preserve"> PAGEREF _Toc79705324 \h </w:instrText>
             </w:r>
             <w:r>
               <w:rPr>
@@ -668,10 +621,12 @@
               <w:tab w:val="right" w:leader="dot" w:pos="9016"/>
             </w:tabs>
             <w:rPr>
+              <w:rFonts w:eastAsiaTheme="minorEastAsia"/>
               <w:noProof/>
+              <w:lang w:eastAsia="es-ES"/>
             </w:rPr>
           </w:pPr>
-          <w:hyperlink w:anchor="_Toc79669039" w:history="1">
+          <w:hyperlink w:anchor="_Toc79705325" w:history="1">
             <w:r>
               <w:rPr>
                 <w:rStyle w:val="Hipervnculo"/>
@@ -699,7 +654,7 @@
                 <w:noProof/>
                 <w:webHidden/>
               </w:rPr>
-              <w:instrText xml:space="preserve"> PAGEREF _Toc79669039 \h </w:instrText>
+              <w:instrText xml:space="preserve"> PAGEREF _Toc79705325 \h </w:instrText>
             </w:r>
             <w:r>
               <w:rPr>
@@ -737,10 +692,12 @@
               <w:tab w:val="right" w:leader="dot" w:pos="9016"/>
             </w:tabs>
             <w:rPr>
+              <w:rFonts w:eastAsiaTheme="minorEastAsia"/>
               <w:noProof/>
+              <w:lang w:eastAsia="es-ES"/>
             </w:rPr>
           </w:pPr>
-          <w:hyperlink w:anchor="_Toc79669040" w:history="1">
+          <w:hyperlink w:anchor="_Toc79705326" w:history="1">
             <w:r>
               <w:rPr>
                 <w:rStyle w:val="Hipervnculo"/>
@@ -768,7 +725,7 @@
                 <w:noProof/>
                 <w:webHidden/>
               </w:rPr>
-              <w:instrText xml:space="preserve"> PAGEREF _Toc79669040 \h </w:instrText>
+              <w:instrText xml:space="preserve"> PAGEREF _Toc79705326 \h </w:instrText>
             </w:r>
             <w:r>
               <w:rPr>
@@ -806,10 +763,12 @@
               <w:tab w:val="right" w:leader="dot" w:pos="9016"/>
             </w:tabs>
             <w:rPr>
+              <w:rFonts w:eastAsiaTheme="minorEastAsia"/>
               <w:noProof/>
+              <w:lang w:eastAsia="es-ES"/>
             </w:rPr>
           </w:pPr>
-          <w:hyperlink w:anchor="_Toc79669041" w:history="1">
+          <w:hyperlink w:anchor="_Toc79705327" w:history="1">
             <w:r>
               <w:rPr>
                 <w:rStyle w:val="Hipervnculo"/>
@@ -837,7 +796,7 @@
                 <w:noProof/>
                 <w:webHidden/>
               </w:rPr>
-              <w:instrText xml:space="preserve"> PAGEREF _Toc79669041 \h </w:instrText>
+              <w:instrText xml:space="preserve"> PAGEREF _Toc79705327 \h </w:instrText>
             </w:r>
             <w:r>
               <w:rPr>
@@ -875,10 +834,12 @@
               <w:tab w:val="right" w:leader="dot" w:pos="9016"/>
             </w:tabs>
             <w:rPr>
+              <w:rFonts w:eastAsiaTheme="minorEastAsia"/>
               <w:noProof/>
+              <w:lang w:eastAsia="es-ES"/>
             </w:rPr>
           </w:pPr>
-          <w:hyperlink w:anchor="_Toc79669042" w:history="1">
+          <w:hyperlink w:anchor="_Toc79705328" w:history="1">
             <w:r>
               <w:rPr>
                 <w:rStyle w:val="Hipervnculo"/>
@@ -906,7 +867,7 @@
                 <w:noProof/>
                 <w:webHidden/>
               </w:rPr>
-              <w:instrText xml:space="preserve"> PAGEREF _Toc79669042 \h </w:instrText>
+              <w:instrText xml:space="preserve"> PAGEREF _Toc79705328 \h </w:instrText>
             </w:r>
             <w:r>
               <w:rPr>
@@ -944,10 +905,12 @@
               <w:tab w:val="right" w:leader="dot" w:pos="9016"/>
             </w:tabs>
             <w:rPr>
+              <w:rFonts w:eastAsiaTheme="minorEastAsia"/>
               <w:noProof/>
+              <w:lang w:eastAsia="es-ES"/>
             </w:rPr>
           </w:pPr>
-          <w:hyperlink w:anchor="_Toc79669043" w:history="1">
+          <w:hyperlink w:anchor="_Toc79705329" w:history="1">
             <w:r>
               <w:rPr>
                 <w:rStyle w:val="Hipervnculo"/>
@@ -975,7 +938,7 @@
                 <w:noProof/>
                 <w:webHidden/>
               </w:rPr>
-              <w:instrText xml:space="preserve"> PAGEREF _Toc79669043 \h </w:instrText>
+              <w:instrText xml:space="preserve"> PAGEREF _Toc79705329 \h </w:instrText>
             </w:r>
             <w:r>
               <w:rPr>
@@ -1013,10 +976,12 @@
               <w:tab w:val="right" w:leader="dot" w:pos="9016"/>
             </w:tabs>
             <w:rPr>
+              <w:rFonts w:eastAsiaTheme="minorEastAsia"/>
               <w:noProof/>
+              <w:lang w:eastAsia="es-ES"/>
             </w:rPr>
           </w:pPr>
-          <w:hyperlink w:anchor="_Toc79669044" w:history="1">
+          <w:hyperlink w:anchor="_Toc79705330" w:history="1">
             <w:r>
               <w:rPr>
                 <w:rStyle w:val="Hipervnculo"/>
@@ -1044,7 +1009,7 @@
                 <w:noProof/>
                 <w:webHidden/>
               </w:rPr>
-              <w:instrText xml:space="preserve"> PAGEREF _Toc79669044 \h </w:instrText>
+              <w:instrText xml:space="preserve"> PAGEREF _Toc79705330 \h </w:instrText>
             </w:r>
             <w:r>
               <w:rPr>
@@ -1082,10 +1047,12 @@
               <w:tab w:val="right" w:leader="dot" w:pos="9016"/>
             </w:tabs>
             <w:rPr>
+              <w:rFonts w:eastAsiaTheme="minorEastAsia"/>
               <w:noProof/>
+              <w:lang w:eastAsia="es-ES"/>
             </w:rPr>
           </w:pPr>
-          <w:hyperlink w:anchor="_Toc79669045" w:history="1">
+          <w:hyperlink w:anchor="_Toc79705331" w:history="1">
             <w:r>
               <w:rPr>
                 <w:rStyle w:val="Hipervnculo"/>
@@ -1113,7 +1080,7 @@
                 <w:noProof/>
                 <w:webHidden/>
               </w:rPr>
-              <w:instrText xml:space="preserve"> PAGEREF _Toc79669045 \h </w:instrText>
+              <w:instrText xml:space="preserve"> PAGEREF _Toc79705331 \h </w:instrText>
             </w:r>
             <w:r>
               <w:rPr>
@@ -1151,10 +1118,12 @@
               <w:tab w:val="right" w:leader="dot" w:pos="9016"/>
             </w:tabs>
             <w:rPr>
+              <w:rFonts w:eastAsiaTheme="minorEastAsia"/>
               <w:noProof/>
+              <w:lang w:eastAsia="es-ES"/>
             </w:rPr>
           </w:pPr>
-          <w:hyperlink w:anchor="_Toc79669046" w:history="1">
+          <w:hyperlink w:anchor="_Toc79705332" w:history="1">
             <w:r>
               <w:rPr>
                 <w:rStyle w:val="Hipervnculo"/>
@@ -1182,7 +1151,7 @@
                 <w:noProof/>
                 <w:webHidden/>
               </w:rPr>
-              <w:instrText xml:space="preserve"> PAGEREF _Toc79669046 \h </w:instrText>
+              <w:instrText xml:space="preserve"> PAGEREF _Toc79705332 \h </w:instrText>
             </w:r>
             <w:r>
               <w:rPr>
@@ -1220,10 +1189,12 @@
               <w:tab w:val="right" w:leader="dot" w:pos="9016"/>
             </w:tabs>
             <w:rPr>
+              <w:rFonts w:eastAsiaTheme="minorEastAsia"/>
               <w:noProof/>
+              <w:lang w:eastAsia="es-ES"/>
             </w:rPr>
           </w:pPr>
-          <w:hyperlink w:anchor="_Toc79669047" w:history="1">
+          <w:hyperlink w:anchor="_Toc79705333" w:history="1">
             <w:r>
               <w:rPr>
                 <w:rStyle w:val="Hipervnculo"/>
@@ -1251,7 +1222,7 @@
                 <w:noProof/>
                 <w:webHidden/>
               </w:rPr>
-              <w:instrText xml:space="preserve"> PAGEREF _Toc79669047 \h </w:instrText>
+              <w:instrText xml:space="preserve"> PAGEREF _Toc79705333 \h </w:instrText>
             </w:r>
             <w:r>
               <w:rPr>
@@ -1289,10 +1260,12 @@
               <w:tab w:val="right" w:leader="dot" w:pos="9016"/>
             </w:tabs>
             <w:rPr>
+              <w:rFonts w:eastAsiaTheme="minorEastAsia"/>
               <w:noProof/>
+              <w:lang w:eastAsia="es-ES"/>
             </w:rPr>
           </w:pPr>
-          <w:hyperlink w:anchor="_Toc79669048" w:history="1">
+          <w:hyperlink w:anchor="_Toc79705334" w:history="1">
             <w:r>
               <w:rPr>
                 <w:rStyle w:val="Hipervnculo"/>
@@ -1320,7 +1293,7 @@
                 <w:noProof/>
                 <w:webHidden/>
               </w:rPr>
-              <w:instrText xml:space="preserve"> PAGEREF _Toc79669048 \h </w:instrText>
+              <w:instrText xml:space="preserve"> PAGEREF _Toc79705334 \h </w:instrText>
             </w:r>
             <w:r>
               <w:rPr>
@@ -1358,10 +1331,12 @@
               <w:tab w:val="right" w:leader="dot" w:pos="9016"/>
             </w:tabs>
             <w:rPr>
+              <w:rFonts w:eastAsiaTheme="minorEastAsia"/>
               <w:noProof/>
+              <w:lang w:eastAsia="es-ES"/>
             </w:rPr>
           </w:pPr>
-          <w:hyperlink w:anchor="_Toc79669049" w:history="1">
+          <w:hyperlink w:anchor="_Toc79705335" w:history="1">
             <w:r>
               <w:rPr>
                 <w:rStyle w:val="Hipervnculo"/>
@@ -1389,7 +1364,7 @@
                 <w:noProof/>
                 <w:webHidden/>
               </w:rPr>
-              <w:instrText xml:space="preserve"> PAGEREF _Toc79669049 \h </w:instrText>
+              <w:instrText xml:space="preserve"> PAGEREF _Toc79705335 \h </w:instrText>
             </w:r>
             <w:r>
               <w:rPr>
@@ -1427,10 +1402,12 @@
               <w:tab w:val="right" w:leader="dot" w:pos="9016"/>
             </w:tabs>
             <w:rPr>
+              <w:rFonts w:eastAsiaTheme="minorEastAsia"/>
               <w:noProof/>
+              <w:lang w:eastAsia="es-ES"/>
             </w:rPr>
           </w:pPr>
-          <w:hyperlink w:anchor="_Toc79669050" w:history="1">
+          <w:hyperlink w:anchor="_Toc79705336" w:history="1">
             <w:r>
               <w:rPr>
                 <w:rStyle w:val="Hipervnculo"/>
@@ -1458,7 +1435,7 @@
                 <w:noProof/>
                 <w:webHidden/>
               </w:rPr>
-              <w:instrText xml:space="preserve"> PAGEREF _Toc79669050 \h </w:instrText>
+              <w:instrText xml:space="preserve"> PAGEREF _Toc79705336 \h </w:instrText>
             </w:r>
             <w:r>
               <w:rPr>
@@ -1496,10 +1473,12 @@
               <w:tab w:val="right" w:leader="dot" w:pos="9016"/>
             </w:tabs>
             <w:rPr>
+              <w:rFonts w:eastAsiaTheme="minorEastAsia"/>
               <w:noProof/>
+              <w:lang w:eastAsia="es-ES"/>
             </w:rPr>
           </w:pPr>
-          <w:hyperlink w:anchor="_Toc79669051" w:history="1">
+          <w:hyperlink w:anchor="_Toc79705337" w:history="1">
             <w:r>
               <w:rPr>
                 <w:rStyle w:val="Hipervnculo"/>
@@ -1527,7 +1506,7 @@
                 <w:noProof/>
                 <w:webHidden/>
               </w:rPr>
-              <w:instrText xml:space="preserve"> PAGEREF _Toc79669051 \h </w:instrText>
+              <w:instrText xml:space="preserve"> PAGEREF _Toc79705337 \h </w:instrText>
             </w:r>
             <w:r>
               <w:rPr>
@@ -1565,10 +1544,12 @@
               <w:tab w:val="right" w:leader="dot" w:pos="9016"/>
             </w:tabs>
             <w:rPr>
+              <w:rFonts w:eastAsiaTheme="minorEastAsia"/>
               <w:noProof/>
+              <w:lang w:eastAsia="es-ES"/>
             </w:rPr>
           </w:pPr>
-          <w:hyperlink w:anchor="_Toc79669052" w:history="1">
+          <w:hyperlink w:anchor="_Toc79705338" w:history="1">
             <w:r>
               <w:rPr>
                 <w:rStyle w:val="Hipervnculo"/>
@@ -1596,7 +1577,7 @@
                 <w:noProof/>
                 <w:webHidden/>
               </w:rPr>
-              <w:instrText xml:space="preserve"> PAGEREF _Toc79669052 \h </w:instrText>
+              <w:instrText xml:space="preserve"> PAGEREF _Toc79705338 \h </w:instrText>
             </w:r>
             <w:r>
               <w:rPr>
@@ -1634,10 +1615,12 @@
               <w:tab w:val="right" w:leader="dot" w:pos="9016"/>
             </w:tabs>
             <w:rPr>
+              <w:rFonts w:eastAsiaTheme="minorEastAsia"/>
               <w:noProof/>
+              <w:lang w:eastAsia="es-ES"/>
             </w:rPr>
           </w:pPr>
-          <w:hyperlink w:anchor="_Toc79669053" w:history="1">
+          <w:hyperlink w:anchor="_Toc79705339" w:history="1">
             <w:r>
               <w:rPr>
                 <w:rStyle w:val="Hipervnculo"/>
@@ -1665,7 +1648,7 @@
                 <w:noProof/>
                 <w:webHidden/>
               </w:rPr>
-              <w:instrText xml:space="preserve"> PAGEREF _Toc79669053 \h </w:instrText>
+              <w:instrText xml:space="preserve"> PAGEREF _Toc79705339 \h </w:instrText>
             </w:r>
             <w:r>
               <w:rPr>
@@ -1703,10 +1686,12 @@
               <w:tab w:val="right" w:leader="dot" w:pos="9016"/>
             </w:tabs>
             <w:rPr>
+              <w:rFonts w:eastAsiaTheme="minorEastAsia"/>
               <w:noProof/>
+              <w:lang w:eastAsia="es-ES"/>
             </w:rPr>
           </w:pPr>
-          <w:hyperlink w:anchor="_Toc79669054" w:history="1">
+          <w:hyperlink w:anchor="_Toc79705340" w:history="1">
             <w:r>
               <w:rPr>
                 <w:rStyle w:val="Hipervnculo"/>
@@ -1734,7 +1719,7 @@
                 <w:noProof/>
                 <w:webHidden/>
               </w:rPr>
-              <w:instrText xml:space="preserve"> PAGEREF _Toc79669054 \h </w:instrText>
+              <w:instrText xml:space="preserve"> PAGEREF _Toc79705340 \h </w:instrText>
             </w:r>
             <w:r>
               <w:rPr>
@@ -1772,10 +1757,12 @@
               <w:tab w:val="right" w:leader="dot" w:pos="9016"/>
             </w:tabs>
             <w:rPr>
+              <w:rFonts w:eastAsiaTheme="minorEastAsia"/>
               <w:noProof/>
+              <w:lang w:eastAsia="es-ES"/>
             </w:rPr>
           </w:pPr>
-          <w:hyperlink w:anchor="_Toc79669055" w:history="1">
+          <w:hyperlink w:anchor="_Toc79705341" w:history="1">
             <w:r>
               <w:rPr>
                 <w:rStyle w:val="Hipervnculo"/>
@@ -1803,7 +1790,7 @@
                 <w:noProof/>
                 <w:webHidden/>
               </w:rPr>
-              <w:instrText xml:space="preserve"> PAGEREF _Toc79669055 \h </w:instrText>
+              <w:instrText xml:space="preserve"> PAGEREF _Toc79705341 \h </w:instrText>
             </w:r>
             <w:r>
               <w:rPr>
@@ -1841,10 +1828,12 @@
               <w:tab w:val="right" w:leader="dot" w:pos="9016"/>
             </w:tabs>
             <w:rPr>
+              <w:rFonts w:eastAsiaTheme="minorEastAsia"/>
               <w:noProof/>
+              <w:lang w:eastAsia="es-ES"/>
             </w:rPr>
           </w:pPr>
-          <w:hyperlink w:anchor="_Toc79669056" w:history="1">
+          <w:hyperlink w:anchor="_Toc79705342" w:history="1">
             <w:r>
               <w:rPr>
                 <w:rStyle w:val="Hipervnculo"/>
@@ -1872,7 +1861,7 @@
                 <w:noProof/>
                 <w:webHidden/>
               </w:rPr>
-              <w:instrText xml:space="preserve"> PAGEREF _Toc79669056 \h </w:instrText>
+              <w:instrText xml:space="preserve"> PAGEREF _Toc79705342 \h </w:instrText>
             </w:r>
             <w:r>
               <w:rPr>
@@ -1910,10 +1899,12 @@
               <w:tab w:val="right" w:leader="dot" w:pos="9016"/>
             </w:tabs>
             <w:rPr>
+              <w:rFonts w:eastAsiaTheme="minorEastAsia"/>
               <w:noProof/>
+              <w:lang w:eastAsia="es-ES"/>
             </w:rPr>
           </w:pPr>
-          <w:hyperlink w:anchor="_Toc79669057" w:history="1">
+          <w:hyperlink w:anchor="_Toc79705343" w:history="1">
             <w:r>
               <w:rPr>
                 <w:rStyle w:val="Hipervnculo"/>
@@ -1941,7 +1932,7 @@
                 <w:noProof/>
                 <w:webHidden/>
               </w:rPr>
-              <w:instrText xml:space="preserve"> PAGEREF _Toc79669057 \h </w:instrText>
+              <w:instrText xml:space="preserve"> PAGEREF _Toc79705343 \h </w:instrText>
             </w:r>
             <w:r>
               <w:rPr>
@@ -1979,10 +1970,12 @@
               <w:tab w:val="right" w:leader="dot" w:pos="9016"/>
             </w:tabs>
             <w:rPr>
+              <w:rFonts w:eastAsiaTheme="minorEastAsia"/>
               <w:noProof/>
+              <w:lang w:eastAsia="es-ES"/>
             </w:rPr>
           </w:pPr>
-          <w:hyperlink w:anchor="_Toc79669058" w:history="1">
+          <w:hyperlink w:anchor="_Toc79705344" w:history="1">
             <w:r>
               <w:rPr>
                 <w:rStyle w:val="Hipervnculo"/>
@@ -2010,7 +2003,7 @@
                 <w:noProof/>
                 <w:webHidden/>
               </w:rPr>
-              <w:instrText xml:space="preserve"> PAGEREF _Toc79669058 \h </w:instrText>
+              <w:instrText xml:space="preserve"> PAGEREF _Toc79705344 \h </w:instrText>
             </w:r>
             <w:r>
               <w:rPr>
@@ -2048,10 +2041,12 @@
               <w:tab w:val="right" w:leader="dot" w:pos="9016"/>
             </w:tabs>
             <w:rPr>
+              <w:rFonts w:eastAsiaTheme="minorEastAsia"/>
               <w:noProof/>
+              <w:lang w:eastAsia="es-ES"/>
             </w:rPr>
           </w:pPr>
-          <w:hyperlink w:anchor="_Toc79669059" w:history="1">
+          <w:hyperlink w:anchor="_Toc79705345" w:history="1">
             <w:r>
               <w:rPr>
                 <w:rStyle w:val="Hipervnculo"/>
@@ -2079,7 +2074,7 @@
                 <w:noProof/>
                 <w:webHidden/>
               </w:rPr>
-              <w:instrText xml:space="preserve"> PAGEREF _Toc79669059 \h </w:instrText>
+              <w:instrText xml:space="preserve"> PAGEREF _Toc79705345 \h </w:instrText>
             </w:r>
             <w:r>
               <w:rPr>
@@ -2117,10 +2112,12 @@
               <w:tab w:val="right" w:leader="dot" w:pos="9016"/>
             </w:tabs>
             <w:rPr>
+              <w:rFonts w:eastAsiaTheme="minorEastAsia"/>
               <w:noProof/>
+              <w:lang w:eastAsia="es-ES"/>
             </w:rPr>
           </w:pPr>
-          <w:hyperlink w:anchor="_Toc79669060" w:history="1">
+          <w:hyperlink w:anchor="_Toc79705346" w:history="1">
             <w:r>
               <w:rPr>
                 <w:rStyle w:val="Hipervnculo"/>
@@ -2148,7 +2145,7 @@
                 <w:noProof/>
                 <w:webHidden/>
               </w:rPr>
-              <w:instrText xml:space="preserve"> PAGEREF _Toc79669060 \h </w:instrText>
+              <w:instrText xml:space="preserve"> PAGEREF _Toc79705346 \h </w:instrText>
             </w:r>
             <w:r>
               <w:rPr>
@@ -2186,10 +2183,12 @@
               <w:tab w:val="right" w:leader="dot" w:pos="9016"/>
             </w:tabs>
             <w:rPr>
+              <w:rFonts w:eastAsiaTheme="minorEastAsia"/>
               <w:noProof/>
+              <w:lang w:eastAsia="es-ES"/>
             </w:rPr>
           </w:pPr>
-          <w:hyperlink w:anchor="_Toc79669061" w:history="1">
+          <w:hyperlink w:anchor="_Toc79705347" w:history="1">
             <w:r>
               <w:rPr>
                 <w:rStyle w:val="Hipervnculo"/>
@@ -2217,7 +2216,7 @@
                 <w:noProof/>
                 <w:webHidden/>
               </w:rPr>
-              <w:instrText xml:space="preserve"> PAGEREF _Toc79669061 \h </w:instrText>
+              <w:instrText xml:space="preserve"> PAGEREF _Toc79705347 \h </w:instrText>
             </w:r>
             <w:r>
               <w:rPr>
@@ -2255,10 +2254,12 @@
               <w:tab w:val="right" w:leader="dot" w:pos="9016"/>
             </w:tabs>
             <w:rPr>
+              <w:rFonts w:eastAsiaTheme="minorEastAsia"/>
               <w:noProof/>
+              <w:lang w:eastAsia="es-ES"/>
             </w:rPr>
           </w:pPr>
-          <w:hyperlink w:anchor="_Toc79669062" w:history="1">
+          <w:hyperlink w:anchor="_Toc79705348" w:history="1">
             <w:r>
               <w:rPr>
                 <w:rStyle w:val="Hipervnculo"/>
@@ -2286,7 +2287,7 @@
                 <w:noProof/>
                 <w:webHidden/>
               </w:rPr>
-              <w:instrText xml:space="preserve"> PAGEREF _Toc79669062 \h </w:instrText>
+              <w:instrText xml:space="preserve"> PAGEREF _Toc79705348 \h </w:instrText>
             </w:r>
             <w:r>
               <w:rPr>
@@ -2324,10 +2325,12 @@
               <w:tab w:val="right" w:leader="dot" w:pos="9016"/>
             </w:tabs>
             <w:rPr>
+              <w:rFonts w:eastAsiaTheme="minorEastAsia"/>
               <w:noProof/>
+              <w:lang w:eastAsia="es-ES"/>
             </w:rPr>
           </w:pPr>
-          <w:hyperlink w:anchor="_Toc79669063" w:history="1">
+          <w:hyperlink w:anchor="_Toc79705349" w:history="1">
             <w:r>
               <w:rPr>
                 <w:rStyle w:val="Hipervnculo"/>
@@ -2355,7 +2358,7 @@
                 <w:noProof/>
                 <w:webHidden/>
               </w:rPr>
-              <w:instrText xml:space="preserve"> PAGEREF _Toc79669063 \h </w:instrText>
+              <w:instrText xml:space="preserve"> PAGEREF _Toc79705349 \h </w:instrText>
             </w:r>
             <w:r>
               <w:rPr>
@@ -2393,10 +2396,12 @@
               <w:tab w:val="right" w:leader="dot" w:pos="9016"/>
             </w:tabs>
             <w:rPr>
+              <w:rFonts w:eastAsiaTheme="minorEastAsia"/>
               <w:noProof/>
+              <w:lang w:eastAsia="es-ES"/>
             </w:rPr>
           </w:pPr>
-          <w:hyperlink w:anchor="_Toc79669064" w:history="1">
+          <w:hyperlink w:anchor="_Toc79705350" w:history="1">
             <w:r>
               <w:rPr>
                 <w:rStyle w:val="Hipervnculo"/>
@@ -2424,7 +2429,7 @@
                 <w:noProof/>
                 <w:webHidden/>
               </w:rPr>
-              <w:instrText xml:space="preserve"> PAGEREF _Toc79669064 \h </w:instrText>
+              <w:instrText xml:space="preserve"> PAGEREF _Toc79705350 \h </w:instrText>
             </w:r>
             <w:r>
               <w:rPr>
@@ -2462,10 +2467,12 @@
               <w:tab w:val="right" w:leader="dot" w:pos="9016"/>
             </w:tabs>
             <w:rPr>
+              <w:rFonts w:eastAsiaTheme="minorEastAsia"/>
               <w:noProof/>
+              <w:lang w:eastAsia="es-ES"/>
             </w:rPr>
           </w:pPr>
-          <w:hyperlink w:anchor="_Toc79669065" w:history="1">
+          <w:hyperlink w:anchor="_Toc79705351" w:history="1">
             <w:r>
               <w:rPr>
                 <w:rStyle w:val="Hipervnculo"/>
@@ -2493,7 +2500,7 @@
                 <w:noProof/>
                 <w:webHidden/>
               </w:rPr>
-              <w:instrText xml:space="preserve"> PAGEREF _Toc79669065 \h </w:instrText>
+              <w:instrText xml:space="preserve"> PAGEREF _Toc79705351 \h </w:instrText>
             </w:r>
             <w:r>
               <w:rPr>
@@ -2531,10 +2538,11 @@
               <w:tab w:val="right" w:leader="dot" w:pos="9016"/>
             </w:tabs>
             <w:rPr>
+              <w:rStyle w:val="Hipervnculo"/>
               <w:noProof/>
             </w:rPr>
           </w:pPr>
-          <w:hyperlink w:anchor="_Toc79669066" w:history="1">
+          <w:hyperlink w:anchor="_Toc79705352" w:history="1">
             <w:r>
               <w:rPr>
                 <w:rStyle w:val="Hipervnculo"/>
@@ -2562,7 +2570,7 @@
                 <w:noProof/>
                 <w:webHidden/>
               </w:rPr>
-              <w:instrText xml:space="preserve"> PAGEREF _Toc79669066 \h </w:instrText>
+              <w:instrText xml:space="preserve"> PAGEREF _Toc79705352 \h </w:instrText>
             </w:r>
             <w:r>
               <w:rPr>
@@ -2594,6 +2602,200 @@
           </w:hyperlink>
         </w:p>
         <w:p>
+          <w:pPr>
+            <w:pStyle w:val="TDC1"/>
+            <w:tabs>
+              <w:tab w:val="right" w:leader="dot" w:pos="9016"/>
+            </w:tabs>
+            <w:rPr>
+              <w:rFonts w:eastAsiaTheme="minorEastAsia"/>
+              <w:noProof/>
+              <w:lang w:eastAsia="es-ES"/>
+            </w:rPr>
+          </w:pPr>
+          <w:hyperlink w:anchor="_Toc79705348" w:history="1">
+            <w:r>
+              <w:rPr>
+                <w:rStyle w:val="Hipervnculo"/>
+                <w:rFonts w:eastAsia="Arial"/>
+                <w:noProof/>
+              </w:rPr>
+              <w:t>Data Class</w:t>
+            </w:r>
+            <w:r>
+              <w:rPr>
+                <w:rStyle w:val="Hipervnculo"/>
+                <w:rFonts w:eastAsia="Arial"/>
+                <w:noProof/>
+              </w:rPr>
+              <w:t xml:space="preserve"> :</w:t>
+            </w:r>
+            <w:r>
+              <w:rPr>
+                <w:rStyle w:val="Hipervnculo"/>
+                <w:rFonts w:eastAsia="Arial"/>
+                <w:noProof/>
+              </w:rPr>
+              <w:t xml:space="preserve"> Clase InformacionAdicionalProfesor</w:t>
+            </w:r>
+            <w:r>
+              <w:rPr>
+                <w:noProof/>
+                <w:webHidden/>
+              </w:rPr>
+              <w:tab/>
+            </w:r>
+            <w:r>
+              <w:rPr>
+                <w:noProof/>
+                <w:webHidden/>
+              </w:rPr>
+              <w:t>9</w:t>
+            </w:r>
+          </w:hyperlink>
+        </w:p>
+        <w:p>
+          <w:pPr>
+            <w:pStyle w:val="TDC2"/>
+            <w:tabs>
+              <w:tab w:val="right" w:leader="dot" w:pos="9016"/>
+            </w:tabs>
+            <w:rPr>
+              <w:rFonts w:eastAsiaTheme="minorEastAsia"/>
+              <w:noProof/>
+              <w:lang w:eastAsia="es-ES"/>
+            </w:rPr>
+          </w:pPr>
+          <w:hyperlink w:anchor="_Toc79705349" w:history="1">
+            <w:r>
+              <w:rPr>
+                <w:rStyle w:val="Hipervnculo"/>
+                <w:rFonts w:eastAsia="Arial"/>
+                <w:noProof/>
+              </w:rPr>
+              <w:t>Consecuencias:</w:t>
+            </w:r>
+            <w:r>
+              <w:rPr>
+                <w:noProof/>
+                <w:webHidden/>
+              </w:rPr>
+              <w:tab/>
+            </w:r>
+            <w:r>
+              <w:rPr>
+                <w:noProof/>
+                <w:webHidden/>
+              </w:rPr>
+              <w:t>9</w:t>
+            </w:r>
+          </w:hyperlink>
+        </w:p>
+        <w:p>
+          <w:pPr>
+            <w:pStyle w:val="TDC2"/>
+            <w:tabs>
+              <w:tab w:val="right" w:leader="dot" w:pos="9016"/>
+            </w:tabs>
+            <w:rPr>
+              <w:rFonts w:eastAsiaTheme="minorEastAsia"/>
+              <w:noProof/>
+              <w:lang w:eastAsia="es-ES"/>
+            </w:rPr>
+          </w:pPr>
+          <w:hyperlink w:anchor="_Toc79705350" w:history="1">
+            <w:r>
+              <w:rPr>
+                <w:rStyle w:val="Hipervnculo"/>
+                <w:rFonts w:eastAsia="Arial"/>
+                <w:noProof/>
+              </w:rPr>
+              <w:t>Refactoring:</w:t>
+            </w:r>
+            <w:r>
+              <w:rPr>
+                <w:noProof/>
+                <w:webHidden/>
+              </w:rPr>
+              <w:tab/>
+            </w:r>
+            <w:r>
+              <w:rPr>
+                <w:noProof/>
+                <w:webHidden/>
+              </w:rPr>
+              <w:t>9</w:t>
+            </w:r>
+          </w:hyperlink>
+        </w:p>
+        <w:p>
+          <w:pPr>
+            <w:pStyle w:val="TDC2"/>
+            <w:tabs>
+              <w:tab w:val="right" w:leader="dot" w:pos="9016"/>
+            </w:tabs>
+            <w:rPr>
+              <w:rFonts w:eastAsiaTheme="minorEastAsia"/>
+              <w:noProof/>
+              <w:lang w:eastAsia="es-ES"/>
+            </w:rPr>
+          </w:pPr>
+          <w:hyperlink w:anchor="_Toc79705351" w:history="1">
+            <w:r>
+              <w:rPr>
+                <w:rStyle w:val="Hipervnculo"/>
+                <w:rFonts w:eastAsia="Arial"/>
+                <w:noProof/>
+              </w:rPr>
+              <w:t>Código Inicial:</w:t>
+            </w:r>
+            <w:r>
+              <w:rPr>
+                <w:noProof/>
+                <w:webHidden/>
+              </w:rPr>
+              <w:tab/>
+            </w:r>
+            <w:r>
+              <w:rPr>
+                <w:noProof/>
+                <w:webHidden/>
+              </w:rPr>
+              <w:t>9</w:t>
+            </w:r>
+          </w:hyperlink>
+        </w:p>
+        <w:p>
+          <w:pPr>
+            <w:pStyle w:val="TDC2"/>
+            <w:tabs>
+              <w:tab w:val="right" w:leader="dot" w:pos="9016"/>
+            </w:tabs>
+          </w:pPr>
+          <w:hyperlink w:anchor="_Toc79705352" w:history="1">
+            <w:r>
+              <w:rPr>
+                <w:rStyle w:val="Hipervnculo"/>
+                <w:rFonts w:eastAsia="Arial"/>
+                <w:noProof/>
+              </w:rPr>
+              <w:t>Código Final:</w:t>
+            </w:r>
+            <w:r>
+              <w:rPr>
+                <w:noProof/>
+                <w:webHidden/>
+              </w:rPr>
+              <w:tab/>
+            </w:r>
+            <w:r>
+              <w:rPr>
+                <w:noProof/>
+                <w:webHidden/>
+              </w:rPr>
+              <w:t>9</w:t>
+            </w:r>
+          </w:hyperlink>
           <w:r>
             <w:rPr>
               <w:b/>
@@ -2606,32 +2808,6 @@
     </w:sdt>
     <w:p>
       <w:pPr>
-        <w:rPr>
-          <w:b/>
-          <w:bCs/>
-          <w:sz w:val="28"/>
-          <w:szCs w:val="28"/>
-        </w:rPr>
-      </w:pPr>
-    </w:p>
-    <w:p>
-      <w:pPr>
-        <w:jc w:val="center"/>
-        <w:rPr>
-          <w:b/>
-          <w:bCs/>
-          <w:sz w:val="28"/>
-          <w:szCs w:val="28"/>
-        </w:rPr>
-      </w:pPr>
-    </w:p>
-    <w:p>
-      <w:r>
-        <w:br w:type="page"/>
-      </w:r>
-    </w:p>
-    <w:p>
-      <w:pPr>
         <w:pStyle w:val="Ttulo1"/>
         <w:rPr>
           <w:rFonts w:eastAsia="Arial"/>
@@ -2639,7 +2815,7 @@
           <w:szCs w:val="40"/>
         </w:rPr>
       </w:pPr>
-      <w:bookmarkStart w:id="1" w:name="_Toc79669037"/>
+      <w:bookmarkStart w:id="0" w:name="_Toc79705323"/>
       <w:proofErr w:type="spellStart"/>
       <w:r>
         <w:rPr>
@@ -2676,7 +2852,7 @@
         </w:rPr>
         <w:t>calcularSueldoProfesor</w:t>
       </w:r>
-      <w:bookmarkEnd w:id="1"/>
+      <w:bookmarkEnd w:id="0"/>
       <w:proofErr w:type="spellEnd"/>
     </w:p>
     <w:p>
@@ -2698,14 +2874,14 @@
           <w:rFonts w:eastAsia="Arial"/>
         </w:rPr>
       </w:pPr>
-      <w:bookmarkStart w:id="2" w:name="_Toc79669038"/>
+      <w:bookmarkStart w:id="1" w:name="_Toc79705324"/>
       <w:r>
         <w:rPr>
           <w:rFonts w:eastAsia="Arial"/>
         </w:rPr>
         <w:t>Consecuencias:</w:t>
       </w:r>
-      <w:bookmarkEnd w:id="2"/>
+      <w:bookmarkEnd w:id="1"/>
     </w:p>
     <w:p>
       <w:pPr>
@@ -2902,7 +3078,7 @@
           <w:rFonts w:eastAsia="Arial"/>
         </w:rPr>
       </w:pPr>
-      <w:bookmarkStart w:id="3" w:name="_Toc79669039"/>
+      <w:bookmarkStart w:id="2" w:name="_Toc79705325"/>
       <w:proofErr w:type="spellStart"/>
       <w:r>
         <w:rPr>
@@ -2917,7 +3093,7 @@
         </w:rPr>
         <w:t>:</w:t>
       </w:r>
-      <w:bookmarkEnd w:id="3"/>
+      <w:bookmarkEnd w:id="2"/>
     </w:p>
     <w:p>
       <w:pPr>
@@ -3013,7 +3189,7 @@
           <w:sz w:val="24"/>
           <w:szCs w:val="24"/>
         </w:rPr>
-        <w:t xml:space="preserve"> a la clase profesor </w:t>
+        <w:t xml:space="preserve"> a la clase profesor refactorizando </w:t>
       </w:r>
       <w:proofErr w:type="spellStart"/>
       <w:r>
@@ -3022,7 +3198,7 @@
           <w:sz w:val="24"/>
           <w:szCs w:val="24"/>
         </w:rPr>
-        <w:t>refactorizando</w:t>
+        <w:t>asi</w:t>
       </w:r>
       <w:proofErr w:type="spellEnd"/>
       <w:r>
@@ -3031,7 +3207,7 @@
           <w:sz w:val="24"/>
           <w:szCs w:val="24"/>
         </w:rPr>
-        <w:t xml:space="preserve"> </w:t>
+        <w:t xml:space="preserve"> el </w:t>
       </w:r>
       <w:proofErr w:type="spellStart"/>
       <w:r>
@@ -3040,35 +3216,17 @@
           <w:sz w:val="24"/>
           <w:szCs w:val="24"/>
         </w:rPr>
-        <w:t>asi</w:t>
+        <w:t>codigo</w:t>
       </w:r>
       <w:proofErr w:type="spellEnd"/>
-      <w:r>
+    </w:p>
+    <w:p>
+      <w:pPr>
         <w:rPr>
           <w:rFonts w:ascii="Arial" w:eastAsia="Arial" w:hAnsi="Arial" w:cs="Arial"/>
           <w:sz w:val="24"/>
           <w:szCs w:val="24"/>
         </w:rPr>
-        <w:t xml:space="preserve"> el </w:t>
-      </w:r>
-      <w:proofErr w:type="spellStart"/>
-      <w:r>
-        <w:rPr>
-          <w:rFonts w:ascii="Arial" w:eastAsia="Arial" w:hAnsi="Arial" w:cs="Arial"/>
-          <w:sz w:val="24"/>
-          <w:szCs w:val="24"/>
-        </w:rPr>
-        <w:t>codigo</w:t>
-      </w:r>
-      <w:proofErr w:type="spellEnd"/>
-    </w:p>
-    <w:p>
-      <w:pPr>
-        <w:rPr>
-          <w:rFonts w:ascii="Arial" w:eastAsia="Arial" w:hAnsi="Arial" w:cs="Arial"/>
-          <w:sz w:val="24"/>
-          <w:szCs w:val="24"/>
-        </w:rPr>
       </w:pPr>
     </w:p>
     <w:p>
@@ -3078,14 +3236,14 @@
           <w:rFonts w:eastAsia="Arial"/>
         </w:rPr>
       </w:pPr>
-      <w:bookmarkStart w:id="4" w:name="_Toc79669040"/>
+      <w:bookmarkStart w:id="3" w:name="_Toc79705326"/>
       <w:r>
         <w:rPr>
           <w:rFonts w:eastAsia="Arial"/>
         </w:rPr>
         <w:t>Captura Inicial:</w:t>
       </w:r>
-      <w:bookmarkEnd w:id="4"/>
+      <w:bookmarkEnd w:id="3"/>
     </w:p>
     <w:p>
       <w:r>
@@ -3143,14 +3301,14 @@
           <w:rFonts w:eastAsia="Arial"/>
         </w:rPr>
       </w:pPr>
-      <w:bookmarkStart w:id="5" w:name="_Toc79669041"/>
+      <w:bookmarkStart w:id="4" w:name="_Toc79705327"/>
       <w:r>
         <w:rPr>
           <w:rFonts w:eastAsia="Arial"/>
         </w:rPr>
         <w:t>Captura Final:</w:t>
       </w:r>
-      <w:bookmarkEnd w:id="5"/>
+      <w:bookmarkEnd w:id="4"/>
     </w:p>
     <w:p>
       <w:r>
@@ -3230,7 +3388,7 @@
           <w:rFonts w:eastAsia="Arial"/>
         </w:rPr>
       </w:pPr>
-      <w:bookmarkStart w:id="6" w:name="_Toc79669042"/>
+      <w:bookmarkStart w:id="5" w:name="_Toc79705328"/>
       <w:proofErr w:type="spellStart"/>
       <w:r>
         <w:rPr>
@@ -3287,10 +3445,16 @@
         <w:rPr>
           <w:rFonts w:eastAsia="Arial"/>
         </w:rPr>
-        <w:t>()</w:t>
-      </w:r>
-      <w:bookmarkEnd w:id="6"/>
+        <w:t>(</w:t>
+      </w:r>
       <w:proofErr w:type="gramEnd"/>
+      <w:r>
+        <w:rPr>
+          <w:rFonts w:eastAsia="Arial"/>
+        </w:rPr>
+        <w:t>)</w:t>
+      </w:r>
+      <w:bookmarkEnd w:id="5"/>
     </w:p>
     <w:p>
       <w:pPr>
@@ -3311,14 +3475,14 @@
           <w:rFonts w:eastAsia="Arial"/>
         </w:rPr>
       </w:pPr>
-      <w:bookmarkStart w:id="7" w:name="_Toc79669043"/>
+      <w:bookmarkStart w:id="6" w:name="_Toc79705329"/>
       <w:r>
         <w:rPr>
           <w:rFonts w:eastAsia="Arial"/>
         </w:rPr>
         <w:t>Consecuencias:</w:t>
       </w:r>
-      <w:bookmarkEnd w:id="7"/>
+      <w:bookmarkEnd w:id="6"/>
     </w:p>
     <w:p>
       <w:pPr>
@@ -3434,7 +3598,7 @@
           <w:rFonts w:eastAsia="Arial"/>
         </w:rPr>
       </w:pPr>
-      <w:bookmarkStart w:id="8" w:name="_Toc79669044"/>
+      <w:bookmarkStart w:id="7" w:name="_Toc79705330"/>
       <w:proofErr w:type="spellStart"/>
       <w:r>
         <w:rPr>
@@ -3449,7 +3613,7 @@
         </w:rPr>
         <w:t>:</w:t>
       </w:r>
-      <w:bookmarkEnd w:id="8"/>
+      <w:bookmarkEnd w:id="7"/>
     </w:p>
     <w:p>
       <w:pPr>
@@ -3609,7 +3773,7 @@
           <w:rFonts w:eastAsia="Arial"/>
         </w:rPr>
       </w:pPr>
-      <w:bookmarkStart w:id="9" w:name="_Toc79669045"/>
+      <w:bookmarkStart w:id="8" w:name="_Toc79705331"/>
       <w:proofErr w:type="spellStart"/>
       <w:r>
         <w:rPr>
@@ -3624,7 +3788,7 @@
         </w:rPr>
         <w:t xml:space="preserve"> Inicial:</w:t>
       </w:r>
-      <w:bookmarkEnd w:id="9"/>
+      <w:bookmarkEnd w:id="8"/>
     </w:p>
     <w:p>
       <w:r>
@@ -3682,7 +3846,7 @@
           <w:rFonts w:eastAsia="Arial"/>
         </w:rPr>
       </w:pPr>
-      <w:bookmarkStart w:id="10" w:name="_Toc79669046"/>
+      <w:bookmarkStart w:id="9" w:name="_Toc79705332"/>
       <w:r>
         <w:rPr>
           <w:rFonts w:eastAsia="Arial"/>
@@ -3695,7 +3859,7 @@
         </w:rPr>
         <w:t xml:space="preserve"> Final:</w:t>
       </w:r>
-      <w:bookmarkEnd w:id="10"/>
+      <w:bookmarkEnd w:id="9"/>
     </w:p>
     <w:p>
       <w:r>
@@ -3766,7 +3930,7 @@
           <w:szCs w:val="22"/>
         </w:rPr>
       </w:pPr>
-      <w:bookmarkStart w:id="11" w:name="_Toc79669047"/>
+      <w:bookmarkStart w:id="10" w:name="_Toc79705333"/>
       <w:proofErr w:type="spellStart"/>
       <w:r>
         <w:rPr>
@@ -3808,7 +3972,7 @@
         </w:rPr>
         <w:t>estudiante</w:t>
       </w:r>
-      <w:bookmarkEnd w:id="11"/>
+      <w:bookmarkEnd w:id="10"/>
       <w:r>
         <w:rPr>
           <w:rFonts w:eastAsia="Arial"/>
@@ -3835,13 +3999,126 @@
           <w:rFonts w:eastAsia="Arial"/>
         </w:rPr>
       </w:pPr>
-      <w:bookmarkStart w:id="12" w:name="_Toc79669048"/>
+      <w:bookmarkStart w:id="11" w:name="_Toc79705334"/>
       <w:r>
         <w:rPr>
           <w:rFonts w:eastAsia="Arial"/>
         </w:rPr>
         <w:t>Consecuencias:</w:t>
       </w:r>
+      <w:bookmarkEnd w:id="11"/>
+    </w:p>
+    <w:p>
+      <w:pPr>
+        <w:rPr>
+          <w:rFonts w:ascii="Arial" w:eastAsia="Arial" w:hAnsi="Arial" w:cs="Arial"/>
+          <w:sz w:val="28"/>
+          <w:szCs w:val="28"/>
+        </w:rPr>
+      </w:pPr>
+      <w:r>
+        <w:rPr>
+          <w:rFonts w:ascii="Arial" w:eastAsia="Arial" w:hAnsi="Arial" w:cs="Arial"/>
+          <w:sz w:val="28"/>
+          <w:szCs w:val="28"/>
+        </w:rPr>
+        <w:t xml:space="preserve">Al tener </w:t>
+      </w:r>
+      <w:r>
+        <w:rPr>
+          <w:rFonts w:ascii="Arial" w:eastAsia="Arial" w:hAnsi="Arial" w:cs="Arial"/>
+          <w:sz w:val="28"/>
+          <w:szCs w:val="28"/>
+        </w:rPr>
+        <w:t>código</w:t>
+      </w:r>
+      <w:r>
+        <w:rPr>
+          <w:rFonts w:ascii="Arial" w:eastAsia="Arial" w:hAnsi="Arial" w:cs="Arial"/>
+          <w:sz w:val="28"/>
+          <w:szCs w:val="28"/>
+        </w:rPr>
+        <w:t xml:space="preserve"> duplicado en </w:t>
+      </w:r>
+      <w:r>
+        <w:rPr>
+          <w:rFonts w:ascii="Arial" w:eastAsia="Arial" w:hAnsi="Arial" w:cs="Arial"/>
+          <w:sz w:val="28"/>
+          <w:szCs w:val="28"/>
+        </w:rPr>
+        <w:t xml:space="preserve">un proyecto bastante grande puede ser </w:t>
+      </w:r>
+      <w:r>
+        <w:rPr>
+          <w:rFonts w:ascii="Arial" w:eastAsia="Arial" w:hAnsi="Arial" w:cs="Arial"/>
+          <w:sz w:val="28"/>
+          <w:szCs w:val="28"/>
+        </w:rPr>
+        <w:t>difícil</w:t>
+      </w:r>
+      <w:r>
+        <w:rPr>
+          <w:rFonts w:ascii="Arial" w:eastAsia="Arial" w:hAnsi="Arial" w:cs="Arial"/>
+          <w:sz w:val="28"/>
+          <w:szCs w:val="28"/>
+        </w:rPr>
+        <w:t xml:space="preserve"> de encontrar y corregirlo a parte que </w:t>
+      </w:r>
+      <w:r>
+        <w:rPr>
+          <w:rFonts w:ascii="Arial" w:eastAsia="Arial" w:hAnsi="Arial" w:cs="Arial"/>
+          <w:sz w:val="28"/>
+          <w:szCs w:val="28"/>
+        </w:rPr>
+        <w:t xml:space="preserve">el </w:t>
+      </w:r>
+      <w:r>
+        <w:rPr>
+          <w:rFonts w:ascii="Arial" w:eastAsia="Arial" w:hAnsi="Arial" w:cs="Arial"/>
+          <w:sz w:val="28"/>
+          <w:szCs w:val="28"/>
+        </w:rPr>
+        <w:t>código</w:t>
+      </w:r>
+      <w:r>
+        <w:rPr>
+          <w:rFonts w:ascii="Arial" w:eastAsia="Arial" w:hAnsi="Arial" w:cs="Arial"/>
+          <w:sz w:val="28"/>
+          <w:szCs w:val="28"/>
+        </w:rPr>
+        <w:t xml:space="preserve"> </w:t>
+      </w:r>
+      <w:r>
+        <w:rPr>
+          <w:rFonts w:ascii="Arial" w:eastAsia="Arial" w:hAnsi="Arial" w:cs="Arial"/>
+          <w:sz w:val="28"/>
+          <w:szCs w:val="28"/>
+        </w:rPr>
+        <w:t>que las clases se hagan mucho más grandes y poca legibilidad al momento de leer el código haciendo difícil la mantenibilidad y la simpleza.</w:t>
+      </w:r>
+    </w:p>
+    <w:p>
+      <w:pPr>
+        <w:pStyle w:val="Ttulo2"/>
+        <w:rPr>
+          <w:rFonts w:eastAsia="Arial"/>
+        </w:rPr>
+      </w:pPr>
+      <w:bookmarkStart w:id="12" w:name="_Toc79705335"/>
+      <w:proofErr w:type="spellStart"/>
+      <w:r>
+        <w:rPr>
+          <w:rFonts w:eastAsia="Arial"/>
+        </w:rPr>
+        <w:t>Refactoring</w:t>
+      </w:r>
+      <w:proofErr w:type="spellEnd"/>
+      <w:r>
+        <w:rPr>
+          <w:rFonts w:eastAsia="Arial"/>
+        </w:rPr>
+        <w:t>:</w:t>
+      </w:r>
       <w:bookmarkEnd w:id="12"/>
     </w:p>
     <w:p>
@@ -3858,7 +4135,59 @@
           <w:sz w:val="28"/>
           <w:szCs w:val="28"/>
         </w:rPr>
-        <w:t xml:space="preserve">Al tener </w:t>
+        <w:t>La técnica a utilizar es “</w:t>
+      </w:r>
+      <w:proofErr w:type="spellStart"/>
+      <w:r>
+        <w:rPr>
+          <w:rFonts w:ascii="Arial" w:eastAsia="Arial" w:hAnsi="Arial" w:cs="Arial"/>
+          <w:sz w:val="28"/>
+          <w:szCs w:val="28"/>
+        </w:rPr>
+        <w:t>Extract</w:t>
+      </w:r>
+      <w:proofErr w:type="spellEnd"/>
+      <w:r>
+        <w:rPr>
+          <w:rFonts w:ascii="Arial" w:eastAsia="Arial" w:hAnsi="Arial" w:cs="Arial"/>
+          <w:sz w:val="28"/>
+          <w:szCs w:val="28"/>
+        </w:rPr>
+        <w:t xml:space="preserve"> </w:t>
+      </w:r>
+      <w:proofErr w:type="spellStart"/>
+      <w:r>
+        <w:rPr>
+          <w:rFonts w:ascii="Arial" w:eastAsia="Arial" w:hAnsi="Arial" w:cs="Arial"/>
+          <w:sz w:val="28"/>
+          <w:szCs w:val="28"/>
+        </w:rPr>
+        <w:t>Method</w:t>
+      </w:r>
+      <w:proofErr w:type="spellEnd"/>
+      <w:r>
+        <w:rPr>
+          <w:rFonts w:ascii="Arial" w:eastAsia="Arial" w:hAnsi="Arial" w:cs="Arial"/>
+          <w:sz w:val="28"/>
+          <w:szCs w:val="28"/>
+        </w:rPr>
+        <w:t>”</w:t>
+      </w:r>
+      <w:r>
+        <w:rPr>
+          <w:rFonts w:ascii="Arial" w:eastAsia="Arial" w:hAnsi="Arial" w:cs="Arial"/>
+          <w:sz w:val="28"/>
+          <w:szCs w:val="28"/>
+        </w:rPr>
+        <w:t xml:space="preserve"> </w:t>
+      </w:r>
+      <w:r>
+        <w:rPr>
+          <w:rFonts w:ascii="Arial" w:eastAsia="Arial" w:hAnsi="Arial" w:cs="Arial"/>
+          <w:sz w:val="28"/>
+          <w:szCs w:val="28"/>
+        </w:rPr>
+        <w:t xml:space="preserve"> que va a consistir en mover el </w:t>
       </w:r>
       <w:r>
         <w:rPr>
@@ -3874,54 +4203,6 @@
           <w:sz w:val="28"/>
           <w:szCs w:val="28"/>
         </w:rPr>
-        <w:t xml:space="preserve"> duplicado en </w:t>
-      </w:r>
-      <w:r>
-        <w:rPr>
-          <w:rFonts w:ascii="Arial" w:eastAsia="Arial" w:hAnsi="Arial" w:cs="Arial"/>
-          <w:sz w:val="28"/>
-          <w:szCs w:val="28"/>
-        </w:rPr>
-        <w:t xml:space="preserve">un proyecto bastante grande puede ser </w:t>
-      </w:r>
-      <w:r>
-        <w:rPr>
-          <w:rFonts w:ascii="Arial" w:eastAsia="Arial" w:hAnsi="Arial" w:cs="Arial"/>
-          <w:sz w:val="28"/>
-          <w:szCs w:val="28"/>
-        </w:rPr>
-        <w:t>difícil</w:t>
-      </w:r>
-      <w:r>
-        <w:rPr>
-          <w:rFonts w:ascii="Arial" w:eastAsia="Arial" w:hAnsi="Arial" w:cs="Arial"/>
-          <w:sz w:val="28"/>
-          <w:szCs w:val="28"/>
-        </w:rPr>
-        <w:t xml:space="preserve"> de encontrar y corregirlo a parte que </w:t>
-      </w:r>
-      <w:r>
-        <w:rPr>
-          <w:rFonts w:ascii="Arial" w:eastAsia="Arial" w:hAnsi="Arial" w:cs="Arial"/>
-          <w:sz w:val="28"/>
-          <w:szCs w:val="28"/>
-        </w:rPr>
-        <w:t xml:space="preserve">el </w:t>
-      </w:r>
-      <w:r>
-        <w:rPr>
-          <w:rFonts w:ascii="Arial" w:eastAsia="Arial" w:hAnsi="Arial" w:cs="Arial"/>
-          <w:sz w:val="28"/>
-          <w:szCs w:val="28"/>
-        </w:rPr>
-        <w:t>código</w:t>
-      </w:r>
-      <w:r>
-        <w:rPr>
-          <w:rFonts w:ascii="Arial" w:eastAsia="Arial" w:hAnsi="Arial" w:cs="Arial"/>
-          <w:sz w:val="28"/>
-          <w:szCs w:val="28"/>
-        </w:rPr>
         <w:t xml:space="preserve"> </w:t>
       </w:r>
       <w:r>
@@ -3930,7 +4211,79 @@
           <w:sz w:val="28"/>
           <w:szCs w:val="28"/>
         </w:rPr>
-        <w:t>que las clases se hagan mucho más grandes y poca legibilidad al momento de leer el código haciendo difícil la mantenibilidad y la simpleza.</w:t>
+        <w:t xml:space="preserve">que </w:t>
+      </w:r>
+      <w:r>
+        <w:rPr>
+          <w:rFonts w:ascii="Arial" w:eastAsia="Arial" w:hAnsi="Arial" w:cs="Arial"/>
+          <w:sz w:val="28"/>
+          <w:szCs w:val="28"/>
+        </w:rPr>
+        <w:t>este duplicado</w:t>
+      </w:r>
+      <w:r>
+        <w:rPr>
+          <w:rFonts w:ascii="Arial" w:eastAsia="Arial" w:hAnsi="Arial" w:cs="Arial"/>
+          <w:sz w:val="28"/>
+          <w:szCs w:val="28"/>
+        </w:rPr>
+        <w:t xml:space="preserve"> a un nuevo </w:t>
+      </w:r>
+      <w:r>
+        <w:rPr>
+          <w:rFonts w:ascii="Arial" w:eastAsia="Arial" w:hAnsi="Arial" w:cs="Arial"/>
+          <w:sz w:val="28"/>
+          <w:szCs w:val="28"/>
+        </w:rPr>
+        <w:t>método</w:t>
+      </w:r>
+      <w:r>
+        <w:rPr>
+          <w:rFonts w:ascii="Arial" w:eastAsia="Arial" w:hAnsi="Arial" w:cs="Arial"/>
+          <w:sz w:val="28"/>
+          <w:szCs w:val="28"/>
+        </w:rPr>
+        <w:t xml:space="preserve"> con</w:t>
+      </w:r>
+      <w:r>
+        <w:rPr>
+          <w:rFonts w:ascii="Arial" w:eastAsia="Arial" w:hAnsi="Arial" w:cs="Arial"/>
+          <w:sz w:val="28"/>
+          <w:szCs w:val="28"/>
+        </w:rPr>
+        <w:t xml:space="preserve"> un nombre que vaya acorde a su </w:t>
+      </w:r>
+      <w:r>
+        <w:rPr>
+          <w:rFonts w:ascii="Arial" w:eastAsia="Arial" w:hAnsi="Arial" w:cs="Arial"/>
+          <w:sz w:val="28"/>
+          <w:szCs w:val="28"/>
+        </w:rPr>
+        <w:t>propósito</w:t>
+      </w:r>
+      <w:r>
+        <w:rPr>
+          <w:rFonts w:ascii="Arial" w:eastAsia="Arial" w:hAnsi="Arial" w:cs="Arial"/>
+          <w:sz w:val="28"/>
+          <w:szCs w:val="28"/>
+        </w:rPr>
+        <w:t>.</w:t>
+      </w:r>
+      <w:r>
+        <w:rPr>
+          <w:rFonts w:ascii="Arial" w:eastAsia="Arial" w:hAnsi="Arial" w:cs="Arial"/>
+          <w:sz w:val="28"/>
+          <w:szCs w:val="28"/>
+        </w:rPr>
+        <w:t xml:space="preserve"> Se copiará el fragmento del código relevante al nuevo </w:t>
+      </w:r>
+      <w:r>
+        <w:rPr>
+          <w:rFonts w:ascii="Arial" w:eastAsia="Arial" w:hAnsi="Arial" w:cs="Arial"/>
+          <w:sz w:val="28"/>
+          <w:szCs w:val="28"/>
+        </w:rPr>
+        <w:t>método y se borrará el código viejo.</w:t>
       </w:r>
     </w:p>
     <w:p>
@@ -3940,203 +4293,14 @@
           <w:rFonts w:eastAsia="Arial"/>
         </w:rPr>
       </w:pPr>
-      <w:bookmarkStart w:id="13" w:name="_Toc79669049"/>
-      <w:proofErr w:type="spellStart"/>
-      <w:r>
-        <w:rPr>
-          <w:rFonts w:eastAsia="Arial"/>
-        </w:rPr>
-        <w:t>Refactoring</w:t>
-      </w:r>
-      <w:proofErr w:type="spellEnd"/>
-      <w:r>
-        <w:rPr>
-          <w:rFonts w:eastAsia="Arial"/>
-        </w:rPr>
-        <w:t>:</w:t>
+      <w:bookmarkStart w:id="13" w:name="_Toc79705336"/>
+      <w:r>
+        <w:rPr>
+          <w:rFonts w:eastAsia="Arial"/>
+        </w:rPr>
+        <w:t>Captura Inicial:</w:t>
       </w:r>
       <w:bookmarkEnd w:id="13"/>
-    </w:p>
-    <w:p>
-      <w:pPr>
-        <w:rPr>
-          <w:rFonts w:ascii="Arial" w:eastAsia="Arial" w:hAnsi="Arial" w:cs="Arial"/>
-          <w:sz w:val="28"/>
-          <w:szCs w:val="28"/>
-        </w:rPr>
-      </w:pPr>
-      <w:r>
-        <w:rPr>
-          <w:rFonts w:ascii="Arial" w:eastAsia="Arial" w:hAnsi="Arial" w:cs="Arial"/>
-          <w:sz w:val="28"/>
-          <w:szCs w:val="28"/>
-        </w:rPr>
-        <w:t>La técnica a utilizar es “</w:t>
-      </w:r>
-      <w:proofErr w:type="spellStart"/>
-      <w:r>
-        <w:rPr>
-          <w:rFonts w:ascii="Arial" w:eastAsia="Arial" w:hAnsi="Arial" w:cs="Arial"/>
-          <w:sz w:val="28"/>
-          <w:szCs w:val="28"/>
-        </w:rPr>
-        <w:t>Extract</w:t>
-      </w:r>
-      <w:proofErr w:type="spellEnd"/>
-      <w:r>
-        <w:rPr>
-          <w:rFonts w:ascii="Arial" w:eastAsia="Arial" w:hAnsi="Arial" w:cs="Arial"/>
-          <w:sz w:val="28"/>
-          <w:szCs w:val="28"/>
-        </w:rPr>
-        <w:t xml:space="preserve"> </w:t>
-      </w:r>
-      <w:proofErr w:type="spellStart"/>
-      <w:r>
-        <w:rPr>
-          <w:rFonts w:ascii="Arial" w:eastAsia="Arial" w:hAnsi="Arial" w:cs="Arial"/>
-          <w:sz w:val="28"/>
-          <w:szCs w:val="28"/>
-        </w:rPr>
-        <w:t>Method</w:t>
-      </w:r>
-      <w:proofErr w:type="spellEnd"/>
-      <w:r>
-        <w:rPr>
-          <w:rFonts w:ascii="Arial" w:eastAsia="Arial" w:hAnsi="Arial" w:cs="Arial"/>
-          <w:sz w:val="28"/>
-          <w:szCs w:val="28"/>
-        </w:rPr>
-        <w:t>”</w:t>
-      </w:r>
-      <w:r>
-        <w:rPr>
-          <w:rFonts w:ascii="Arial" w:eastAsia="Arial" w:hAnsi="Arial" w:cs="Arial"/>
-          <w:sz w:val="28"/>
-          <w:szCs w:val="28"/>
-        </w:rPr>
-        <w:t xml:space="preserve"> </w:t>
-      </w:r>
-      <w:r>
-        <w:rPr>
-          <w:rFonts w:ascii="Arial" w:eastAsia="Arial" w:hAnsi="Arial" w:cs="Arial"/>
-          <w:sz w:val="28"/>
-          <w:szCs w:val="28"/>
-        </w:rPr>
-        <w:t xml:space="preserve"> que va a consistir en mover el </w:t>
-      </w:r>
-      <w:r>
-        <w:rPr>
-          <w:rFonts w:ascii="Arial" w:eastAsia="Arial" w:hAnsi="Arial" w:cs="Arial"/>
-          <w:sz w:val="28"/>
-          <w:szCs w:val="28"/>
-        </w:rPr>
-        <w:t>código</w:t>
-      </w:r>
-      <w:r>
-        <w:rPr>
-          <w:rFonts w:ascii="Arial" w:eastAsia="Arial" w:hAnsi="Arial" w:cs="Arial"/>
-          <w:sz w:val="28"/>
-          <w:szCs w:val="28"/>
-        </w:rPr>
-        <w:t xml:space="preserve"> </w:t>
-      </w:r>
-      <w:r>
-        <w:rPr>
-          <w:rFonts w:ascii="Arial" w:eastAsia="Arial" w:hAnsi="Arial" w:cs="Arial"/>
-          <w:sz w:val="28"/>
-          <w:szCs w:val="28"/>
-        </w:rPr>
-        <w:t xml:space="preserve">que </w:t>
-      </w:r>
-      <w:r>
-        <w:rPr>
-          <w:rFonts w:ascii="Arial" w:eastAsia="Arial" w:hAnsi="Arial" w:cs="Arial"/>
-          <w:sz w:val="28"/>
-          <w:szCs w:val="28"/>
-        </w:rPr>
-        <w:t>este duplicado</w:t>
-      </w:r>
-      <w:r>
-        <w:rPr>
-          <w:rFonts w:ascii="Arial" w:eastAsia="Arial" w:hAnsi="Arial" w:cs="Arial"/>
-          <w:sz w:val="28"/>
-          <w:szCs w:val="28"/>
-        </w:rPr>
-        <w:t xml:space="preserve"> a un nuevo </w:t>
-      </w:r>
-      <w:r>
-        <w:rPr>
-          <w:rFonts w:ascii="Arial" w:eastAsia="Arial" w:hAnsi="Arial" w:cs="Arial"/>
-          <w:sz w:val="28"/>
-          <w:szCs w:val="28"/>
-        </w:rPr>
-        <w:t>método</w:t>
-      </w:r>
-      <w:r>
-        <w:rPr>
-          <w:rFonts w:ascii="Arial" w:eastAsia="Arial" w:hAnsi="Arial" w:cs="Arial"/>
-          <w:sz w:val="28"/>
-          <w:szCs w:val="28"/>
-        </w:rPr>
-        <w:t xml:space="preserve"> con</w:t>
-      </w:r>
-      <w:r>
-        <w:rPr>
-          <w:rFonts w:ascii="Arial" w:eastAsia="Arial" w:hAnsi="Arial" w:cs="Arial"/>
-          <w:sz w:val="28"/>
-          <w:szCs w:val="28"/>
-        </w:rPr>
-        <w:t xml:space="preserve"> un nombre que vaya acorde a su </w:t>
-      </w:r>
-      <w:r>
-        <w:rPr>
-          <w:rFonts w:ascii="Arial" w:eastAsia="Arial" w:hAnsi="Arial" w:cs="Arial"/>
-          <w:sz w:val="28"/>
-          <w:szCs w:val="28"/>
-        </w:rPr>
-        <w:t>propósito</w:t>
-      </w:r>
-      <w:r>
-        <w:rPr>
-          <w:rFonts w:ascii="Arial" w:eastAsia="Arial" w:hAnsi="Arial" w:cs="Arial"/>
-          <w:sz w:val="28"/>
-          <w:szCs w:val="28"/>
-        </w:rPr>
-        <w:t>.</w:t>
-      </w:r>
-      <w:r>
-        <w:rPr>
-          <w:rFonts w:ascii="Arial" w:eastAsia="Arial" w:hAnsi="Arial" w:cs="Arial"/>
-          <w:sz w:val="28"/>
-          <w:szCs w:val="28"/>
-        </w:rPr>
-        <w:t xml:space="preserve"> Se copiará el fragmento del código relevante al nuevo </w:t>
-      </w:r>
-      <w:r>
-        <w:rPr>
-          <w:rFonts w:ascii="Arial" w:eastAsia="Arial" w:hAnsi="Arial" w:cs="Arial"/>
-          <w:sz w:val="28"/>
-          <w:szCs w:val="28"/>
-        </w:rPr>
-        <w:t>método y se borrará el código viejo.</w:t>
-      </w:r>
-    </w:p>
-    <w:p>
-      <w:pPr>
-        <w:pStyle w:val="Ttulo2"/>
-        <w:rPr>
-          <w:rFonts w:eastAsia="Arial"/>
-        </w:rPr>
-      </w:pPr>
-      <w:bookmarkStart w:id="14" w:name="_Toc79669050"/>
-      <w:r>
-        <w:rPr>
-          <w:rFonts w:eastAsia="Arial"/>
-        </w:rPr>
-        <w:t>Captura Inicial:</w:t>
-      </w:r>
-      <w:bookmarkEnd w:id="14"/>
     </w:p>
     <w:p>
       <w:r>
@@ -4194,14 +4358,14 @@
           <w:rFonts w:eastAsia="Arial"/>
         </w:rPr>
       </w:pPr>
-      <w:bookmarkStart w:id="15" w:name="_Toc79669051"/>
+      <w:bookmarkStart w:id="14" w:name="_Toc79705337"/>
       <w:r>
         <w:rPr>
           <w:rFonts w:eastAsia="Arial"/>
         </w:rPr>
         <w:t>Captura Final:</w:t>
       </w:r>
-      <w:bookmarkEnd w:id="15"/>
+      <w:bookmarkEnd w:id="14"/>
     </w:p>
     <w:p>
       <w:r>
@@ -4261,7 +4425,7 @@
           <w:szCs w:val="22"/>
         </w:rPr>
       </w:pPr>
-      <w:bookmarkStart w:id="16" w:name="_Toc79669052"/>
+      <w:bookmarkStart w:id="15" w:name="_Toc79705338"/>
       <w:proofErr w:type="spellStart"/>
       <w:r>
         <w:rPr>
@@ -4297,21 +4461,194 @@
         </w:rPr>
         <w:t xml:space="preserve"> y clase Profesor.</w:t>
       </w:r>
+      <w:bookmarkEnd w:id="15"/>
+    </w:p>
+    <w:p>
+      <w:pPr>
+        <w:pStyle w:val="Ttulo2"/>
+        <w:rPr>
+          <w:rFonts w:eastAsia="Arial"/>
+        </w:rPr>
+      </w:pPr>
+      <w:bookmarkStart w:id="16" w:name="_Toc79705339"/>
+      <w:r>
+        <w:rPr>
+          <w:rFonts w:eastAsia="Arial"/>
+        </w:rPr>
+        <w:t>Consecuencias:</w:t>
+      </w:r>
       <w:bookmarkEnd w:id="16"/>
     </w:p>
     <w:p>
       <w:pPr>
+        <w:rPr>
+          <w:rFonts w:ascii="Arial" w:eastAsia="Arial" w:hAnsi="Arial" w:cs="Arial"/>
+          <w:sz w:val="28"/>
+          <w:szCs w:val="28"/>
+        </w:rPr>
+      </w:pPr>
+      <w:r>
+        <w:rPr>
+          <w:rFonts w:ascii="Arial" w:eastAsia="Arial" w:hAnsi="Arial" w:cs="Arial"/>
+          <w:sz w:val="28"/>
+          <w:szCs w:val="28"/>
+        </w:rPr>
+        <w:t xml:space="preserve">Al existir este </w:t>
+      </w:r>
+      <w:proofErr w:type="spellStart"/>
+      <w:r>
+        <w:rPr>
+          <w:rFonts w:ascii="Arial" w:eastAsia="Arial" w:hAnsi="Arial" w:cs="Arial"/>
+          <w:sz w:val="28"/>
+          <w:szCs w:val="28"/>
+        </w:rPr>
+        <w:t>code</w:t>
+      </w:r>
+      <w:proofErr w:type="spellEnd"/>
+      <w:r>
+        <w:rPr>
+          <w:rFonts w:ascii="Arial" w:eastAsia="Arial" w:hAnsi="Arial" w:cs="Arial"/>
+          <w:sz w:val="28"/>
+          <w:szCs w:val="28"/>
+        </w:rPr>
+        <w:t xml:space="preserve"> </w:t>
+      </w:r>
+      <w:proofErr w:type="spellStart"/>
+      <w:r>
+        <w:rPr>
+          <w:rFonts w:ascii="Arial" w:eastAsia="Arial" w:hAnsi="Arial" w:cs="Arial"/>
+          <w:sz w:val="28"/>
+          <w:szCs w:val="28"/>
+        </w:rPr>
+        <w:t>smell</w:t>
+      </w:r>
+      <w:proofErr w:type="spellEnd"/>
+      <w:r>
+        <w:rPr>
+          <w:rFonts w:ascii="Arial" w:eastAsia="Arial" w:hAnsi="Arial" w:cs="Arial"/>
+          <w:sz w:val="28"/>
+          <w:szCs w:val="28"/>
+        </w:rPr>
+        <w:t xml:space="preserve">, el </w:t>
+      </w:r>
+      <w:r>
+        <w:rPr>
+          <w:rFonts w:ascii="Arial" w:eastAsia="Arial" w:hAnsi="Arial" w:cs="Arial"/>
+          <w:sz w:val="28"/>
+          <w:szCs w:val="28"/>
+        </w:rPr>
+        <w:t>código</w:t>
+      </w:r>
+      <w:r>
+        <w:rPr>
+          <w:rFonts w:ascii="Arial" w:eastAsia="Arial" w:hAnsi="Arial" w:cs="Arial"/>
+          <w:sz w:val="28"/>
+          <w:szCs w:val="28"/>
+        </w:rPr>
+        <w:t xml:space="preserve"> se vuelve mucho </w:t>
+      </w:r>
+      <w:r>
+        <w:rPr>
+          <w:rFonts w:ascii="Arial" w:eastAsia="Arial" w:hAnsi="Arial" w:cs="Arial"/>
+          <w:sz w:val="28"/>
+          <w:szCs w:val="28"/>
+        </w:rPr>
+        <w:t>más</w:t>
+      </w:r>
+      <w:r>
+        <w:rPr>
+          <w:rFonts w:ascii="Arial" w:eastAsia="Arial" w:hAnsi="Arial" w:cs="Arial"/>
+          <w:sz w:val="28"/>
+          <w:szCs w:val="28"/>
+        </w:rPr>
+        <w:t xml:space="preserve"> grande haciendo que sea</w:t>
+      </w:r>
+      <w:r>
+        <w:rPr>
+          <w:rFonts w:ascii="Arial" w:eastAsia="Arial" w:hAnsi="Arial" w:cs="Arial"/>
+          <w:sz w:val="28"/>
+          <w:szCs w:val="28"/>
+        </w:rPr>
+        <w:t xml:space="preserve"> </w:t>
+      </w:r>
+      <w:r>
+        <w:rPr>
+          <w:rFonts w:ascii="Arial" w:eastAsia="Arial" w:hAnsi="Arial" w:cs="Arial"/>
+          <w:sz w:val="28"/>
+          <w:szCs w:val="28"/>
+        </w:rPr>
+        <w:t>difícil</w:t>
+      </w:r>
+      <w:r>
+        <w:rPr>
+          <w:rFonts w:ascii="Arial" w:eastAsia="Arial" w:hAnsi="Arial" w:cs="Arial"/>
+          <w:sz w:val="28"/>
+          <w:szCs w:val="28"/>
+        </w:rPr>
+        <w:t xml:space="preserve"> de entender </w:t>
+      </w:r>
+      <w:r>
+        <w:rPr>
+          <w:rFonts w:ascii="Arial" w:eastAsia="Arial" w:hAnsi="Arial" w:cs="Arial"/>
+          <w:sz w:val="28"/>
+          <w:szCs w:val="28"/>
+        </w:rPr>
+        <w:t xml:space="preserve">en otras palabras agregando complejidad </w:t>
+      </w:r>
+      <w:r>
+        <w:rPr>
+          <w:rFonts w:ascii="Arial" w:eastAsia="Arial" w:hAnsi="Arial" w:cs="Arial"/>
+          <w:sz w:val="28"/>
+          <w:szCs w:val="28"/>
+        </w:rPr>
+        <w:t>y mantener.</w:t>
+      </w:r>
+      <w:r>
+        <w:rPr>
+          <w:rFonts w:ascii="Arial" w:eastAsia="Arial" w:hAnsi="Arial" w:cs="Arial"/>
+          <w:sz w:val="28"/>
+          <w:szCs w:val="28"/>
+        </w:rPr>
+        <w:t xml:space="preserve"> </w:t>
+      </w:r>
+      <w:r>
+        <w:rPr>
+          <w:rFonts w:ascii="Arial" w:eastAsia="Arial" w:hAnsi="Arial" w:cs="Arial"/>
+          <w:sz w:val="28"/>
+          <w:szCs w:val="28"/>
+        </w:rPr>
+        <w:t>Además,</w:t>
+      </w:r>
+      <w:r>
+        <w:rPr>
+          <w:rFonts w:ascii="Arial" w:eastAsia="Arial" w:hAnsi="Arial" w:cs="Arial"/>
+          <w:sz w:val="28"/>
+          <w:szCs w:val="28"/>
+        </w:rPr>
+        <w:t xml:space="preserve"> que se hace uso memoria innecesaria al momento de crear variables que jamás se van a usar.</w:t>
+      </w:r>
+    </w:p>
+    <w:p>
+      <w:pPr>
         <w:pStyle w:val="Ttulo2"/>
         <w:rPr>
           <w:rFonts w:eastAsia="Arial"/>
         </w:rPr>
       </w:pPr>
-      <w:bookmarkStart w:id="17" w:name="_Toc79669053"/>
-      <w:r>
-        <w:rPr>
-          <w:rFonts w:eastAsia="Arial"/>
-        </w:rPr>
-        <w:t>Consecuencias:</w:t>
+      <w:bookmarkStart w:id="17" w:name="_Toc79705340"/>
+      <w:proofErr w:type="spellStart"/>
+      <w:r>
+        <w:rPr>
+          <w:rFonts w:eastAsia="Arial"/>
+        </w:rPr>
+        <w:t>Refactoring</w:t>
+      </w:r>
+      <w:proofErr w:type="spellEnd"/>
+      <w:r>
+        <w:rPr>
+          <w:rFonts w:eastAsia="Arial"/>
+        </w:rPr>
+        <w:t>:</w:t>
       </w:r>
       <w:bookmarkEnd w:id="17"/>
     </w:p>
@@ -4329,139 +4666,7 @@
           <w:sz w:val="28"/>
           <w:szCs w:val="28"/>
         </w:rPr>
-        <w:t xml:space="preserve">Al existir este </w:t>
-      </w:r>
-      <w:proofErr w:type="spellStart"/>
-      <w:r>
-        <w:rPr>
-          <w:rFonts w:ascii="Arial" w:eastAsia="Arial" w:hAnsi="Arial" w:cs="Arial"/>
-          <w:sz w:val="28"/>
-          <w:szCs w:val="28"/>
-        </w:rPr>
-        <w:t>code</w:t>
-      </w:r>
-      <w:proofErr w:type="spellEnd"/>
-      <w:r>
-        <w:rPr>
-          <w:rFonts w:ascii="Arial" w:eastAsia="Arial" w:hAnsi="Arial" w:cs="Arial"/>
-          <w:sz w:val="28"/>
-          <w:szCs w:val="28"/>
-        </w:rPr>
-        <w:t xml:space="preserve"> </w:t>
-      </w:r>
-      <w:proofErr w:type="spellStart"/>
-      <w:r>
-        <w:rPr>
-          <w:rFonts w:ascii="Arial" w:eastAsia="Arial" w:hAnsi="Arial" w:cs="Arial"/>
-          <w:sz w:val="28"/>
-          <w:szCs w:val="28"/>
-        </w:rPr>
-        <w:t>smell</w:t>
-      </w:r>
-      <w:proofErr w:type="spellEnd"/>
-      <w:r>
-        <w:rPr>
-          <w:rFonts w:ascii="Arial" w:eastAsia="Arial" w:hAnsi="Arial" w:cs="Arial"/>
-          <w:sz w:val="28"/>
-          <w:szCs w:val="28"/>
-        </w:rPr>
-        <w:t xml:space="preserve">, el </w:t>
-      </w:r>
-      <w:r>
-        <w:rPr>
-          <w:rFonts w:ascii="Arial" w:eastAsia="Arial" w:hAnsi="Arial" w:cs="Arial"/>
-          <w:sz w:val="28"/>
-          <w:szCs w:val="28"/>
-        </w:rPr>
-        <w:t>código</w:t>
-      </w:r>
-      <w:r>
-        <w:rPr>
-          <w:rFonts w:ascii="Arial" w:eastAsia="Arial" w:hAnsi="Arial" w:cs="Arial"/>
-          <w:sz w:val="28"/>
-          <w:szCs w:val="28"/>
-        </w:rPr>
-        <w:t xml:space="preserve"> se vuelve mucho </w:t>
-      </w:r>
-      <w:r>
-        <w:rPr>
-          <w:rFonts w:ascii="Arial" w:eastAsia="Arial" w:hAnsi="Arial" w:cs="Arial"/>
-          <w:sz w:val="28"/>
-          <w:szCs w:val="28"/>
-        </w:rPr>
-        <w:t>más</w:t>
-      </w:r>
-      <w:r>
-        <w:rPr>
-          <w:rFonts w:ascii="Arial" w:eastAsia="Arial" w:hAnsi="Arial" w:cs="Arial"/>
-          <w:sz w:val="28"/>
-          <w:szCs w:val="28"/>
-        </w:rPr>
-        <w:t xml:space="preserve"> grande haciendo que sea</w:t>
-      </w:r>
-      <w:r>
-        <w:rPr>
-          <w:rFonts w:ascii="Arial" w:eastAsia="Arial" w:hAnsi="Arial" w:cs="Arial"/>
-          <w:sz w:val="28"/>
-          <w:szCs w:val="28"/>
-        </w:rPr>
-        <w:t xml:space="preserve"> </w:t>
-      </w:r>
-      <w:r>
-        <w:rPr>
-          <w:rFonts w:ascii="Arial" w:eastAsia="Arial" w:hAnsi="Arial" w:cs="Arial"/>
-          <w:sz w:val="28"/>
-          <w:szCs w:val="28"/>
-        </w:rPr>
-        <w:t>difícil</w:t>
-      </w:r>
-      <w:r>
-        <w:rPr>
-          <w:rFonts w:ascii="Arial" w:eastAsia="Arial" w:hAnsi="Arial" w:cs="Arial"/>
-          <w:sz w:val="28"/>
-          <w:szCs w:val="28"/>
-        </w:rPr>
-        <w:t xml:space="preserve"> de entender </w:t>
-      </w:r>
-      <w:r>
-        <w:rPr>
-          <w:rFonts w:ascii="Arial" w:eastAsia="Arial" w:hAnsi="Arial" w:cs="Arial"/>
-          <w:sz w:val="28"/>
-          <w:szCs w:val="28"/>
-        </w:rPr>
-        <w:t xml:space="preserve">en otras palabras agregando complejidad </w:t>
-      </w:r>
-      <w:r>
-        <w:rPr>
-          <w:rFonts w:ascii="Arial" w:eastAsia="Arial" w:hAnsi="Arial" w:cs="Arial"/>
-          <w:sz w:val="28"/>
-          <w:szCs w:val="28"/>
-        </w:rPr>
-        <w:t>y mantener.</w:t>
-      </w:r>
-      <w:r>
-        <w:rPr>
-          <w:rFonts w:ascii="Arial" w:eastAsia="Arial" w:hAnsi="Arial" w:cs="Arial"/>
-          <w:sz w:val="28"/>
-          <w:szCs w:val="28"/>
-        </w:rPr>
-        <w:t xml:space="preserve"> </w:t>
-      </w:r>
-      <w:r>
-        <w:rPr>
-          <w:rFonts w:ascii="Arial" w:eastAsia="Arial" w:hAnsi="Arial" w:cs="Arial"/>
-          <w:sz w:val="28"/>
-          <w:szCs w:val="28"/>
-        </w:rPr>
-        <w:t>Además,</w:t>
-      </w:r>
-      <w:r>
-        <w:rPr>
-          <w:rFonts w:ascii="Arial" w:eastAsia="Arial" w:hAnsi="Arial" w:cs="Arial"/>
-          <w:sz w:val="28"/>
-          <w:szCs w:val="28"/>
-        </w:rPr>
-        <w:t xml:space="preserve"> que se hace uso memoria innecesaria al momento de crear variables que jamás se van a usar.</w:t>
+        <w:t>Los campos no utilizados van a ser removidos de sus clases correspondientes.</w:t>
       </w:r>
     </w:p>
     <w:p>
@@ -4471,61 +4676,20 @@
           <w:rFonts w:eastAsia="Arial"/>
         </w:rPr>
       </w:pPr>
-      <w:bookmarkStart w:id="18" w:name="_Toc79669054"/>
-      <w:proofErr w:type="spellStart"/>
-      <w:r>
-        <w:rPr>
-          <w:rFonts w:eastAsia="Arial"/>
-        </w:rPr>
-        <w:t>Refactoring</w:t>
-      </w:r>
-      <w:proofErr w:type="spellEnd"/>
-      <w:r>
-        <w:rPr>
-          <w:rFonts w:eastAsia="Arial"/>
-        </w:rPr>
-        <w:t>:</w:t>
+      <w:bookmarkStart w:id="18" w:name="_Toc79705341"/>
+      <w:r>
+        <w:rPr>
+          <w:rFonts w:eastAsia="Arial"/>
+        </w:rPr>
+        <w:t>Código</w:t>
+      </w:r>
+      <w:r>
+        <w:rPr>
+          <w:rFonts w:eastAsia="Arial"/>
+        </w:rPr>
+        <w:t xml:space="preserve"> Inicial:</w:t>
       </w:r>
       <w:bookmarkEnd w:id="18"/>
-    </w:p>
-    <w:p>
-      <w:pPr>
-        <w:rPr>
-          <w:rFonts w:ascii="Arial" w:eastAsia="Arial" w:hAnsi="Arial" w:cs="Arial"/>
-          <w:sz w:val="28"/>
-          <w:szCs w:val="28"/>
-        </w:rPr>
-      </w:pPr>
-      <w:r>
-        <w:rPr>
-          <w:rFonts w:ascii="Arial" w:eastAsia="Arial" w:hAnsi="Arial" w:cs="Arial"/>
-          <w:sz w:val="28"/>
-          <w:szCs w:val="28"/>
-        </w:rPr>
-        <w:t>Los campos no utilizados van a ser removidos de sus clases correspondientes.</w:t>
-      </w:r>
-    </w:p>
-    <w:p>
-      <w:pPr>
-        <w:pStyle w:val="Ttulo2"/>
-        <w:rPr>
-          <w:rFonts w:eastAsia="Arial"/>
-        </w:rPr>
-      </w:pPr>
-      <w:bookmarkStart w:id="19" w:name="_Toc79669055"/>
-      <w:r>
-        <w:rPr>
-          <w:rFonts w:eastAsia="Arial"/>
-        </w:rPr>
-        <w:t>Código</w:t>
-      </w:r>
-      <w:r>
-        <w:rPr>
-          <w:rFonts w:eastAsia="Arial"/>
-        </w:rPr>
-        <w:t xml:space="preserve"> Inicial:</w:t>
-      </w:r>
-      <w:bookmarkEnd w:id="19"/>
     </w:p>
     <w:p>
       <w:r>
@@ -4632,7 +4796,7 @@
           <w:rFonts w:eastAsia="Arial"/>
         </w:rPr>
       </w:pPr>
-      <w:bookmarkStart w:id="20" w:name="_Toc79669056"/>
+      <w:bookmarkStart w:id="19" w:name="_Toc79705342"/>
       <w:r>
         <w:rPr>
           <w:rFonts w:eastAsia="Arial"/>
@@ -4645,7 +4809,7 @@
         </w:rPr>
         <w:t xml:space="preserve"> Final:</w:t>
       </w:r>
-      <w:bookmarkEnd w:id="20"/>
+      <w:bookmarkEnd w:id="19"/>
     </w:p>
     <w:p>
       <w:pPr>
@@ -4782,7 +4946,7 @@
           <w:szCs w:val="22"/>
         </w:rPr>
       </w:pPr>
-      <w:bookmarkStart w:id="21" w:name="_Toc79669057"/>
+      <w:bookmarkStart w:id="20" w:name="_Toc79705343"/>
       <w:proofErr w:type="spellStart"/>
       <w:r>
         <w:rPr>
@@ -4820,21 +4984,227 @@
         </w:rPr>
         <w:t xml:space="preserve"> Clase Ayudante y Estudiante</w:t>
       </w:r>
+      <w:bookmarkEnd w:id="20"/>
+    </w:p>
+    <w:p>
+      <w:pPr>
+        <w:pStyle w:val="Ttulo2"/>
+        <w:rPr>
+          <w:rFonts w:eastAsia="Arial"/>
+        </w:rPr>
+      </w:pPr>
+      <w:bookmarkStart w:id="21" w:name="_Toc79705344"/>
+      <w:r>
+        <w:rPr>
+          <w:rFonts w:eastAsia="Arial"/>
+        </w:rPr>
+        <w:t>Consecuencias:</w:t>
+      </w:r>
       <w:bookmarkEnd w:id="21"/>
     </w:p>
     <w:p>
       <w:pPr>
+        <w:rPr>
+          <w:rFonts w:ascii="Arial" w:eastAsia="Arial" w:hAnsi="Arial" w:cs="Arial"/>
+          <w:sz w:val="28"/>
+          <w:szCs w:val="28"/>
+        </w:rPr>
+      </w:pPr>
+      <w:r>
+        <w:rPr>
+          <w:rFonts w:ascii="Arial" w:eastAsia="Arial" w:hAnsi="Arial" w:cs="Arial"/>
+          <w:sz w:val="28"/>
+          <w:szCs w:val="28"/>
+        </w:rPr>
+        <w:t xml:space="preserve">Este </w:t>
+      </w:r>
+      <w:proofErr w:type="spellStart"/>
+      <w:r>
+        <w:rPr>
+          <w:rFonts w:ascii="Arial" w:eastAsia="Arial" w:hAnsi="Arial" w:cs="Arial"/>
+          <w:sz w:val="28"/>
+          <w:szCs w:val="28"/>
+        </w:rPr>
+        <w:t>code</w:t>
+      </w:r>
+      <w:proofErr w:type="spellEnd"/>
+      <w:r>
+        <w:rPr>
+          <w:rFonts w:ascii="Arial" w:eastAsia="Arial" w:hAnsi="Arial" w:cs="Arial"/>
+          <w:sz w:val="28"/>
+          <w:szCs w:val="28"/>
+        </w:rPr>
+        <w:t xml:space="preserve"> </w:t>
+      </w:r>
+      <w:proofErr w:type="spellStart"/>
+      <w:r>
+        <w:rPr>
+          <w:rFonts w:ascii="Arial" w:eastAsia="Arial" w:hAnsi="Arial" w:cs="Arial"/>
+          <w:sz w:val="28"/>
+          <w:szCs w:val="28"/>
+        </w:rPr>
+        <w:t>smell</w:t>
+      </w:r>
+      <w:proofErr w:type="spellEnd"/>
+      <w:r>
+        <w:rPr>
+          <w:rFonts w:ascii="Arial" w:eastAsia="Arial" w:hAnsi="Arial" w:cs="Arial"/>
+          <w:sz w:val="28"/>
+          <w:szCs w:val="28"/>
+        </w:rPr>
+        <w:t xml:space="preserve"> </w:t>
+      </w:r>
+      <w:r>
+        <w:rPr>
+          <w:rFonts w:ascii="Arial" w:eastAsia="Arial" w:hAnsi="Arial" w:cs="Arial"/>
+          <w:sz w:val="28"/>
+          <w:szCs w:val="28"/>
+          <w:u w:val="single"/>
+        </w:rPr>
+        <w:t>sucede</w:t>
+      </w:r>
+      <w:r>
+        <w:rPr>
+          <w:rFonts w:ascii="Arial" w:eastAsia="Arial" w:hAnsi="Arial" w:cs="Arial"/>
+          <w:sz w:val="28"/>
+          <w:szCs w:val="28"/>
+        </w:rPr>
+        <w:t xml:space="preserve"> </w:t>
+      </w:r>
+      <w:r>
+        <w:rPr>
+          <w:rFonts w:ascii="Arial" w:eastAsia="Arial" w:hAnsi="Arial" w:cs="Arial"/>
+          <w:sz w:val="28"/>
+          <w:szCs w:val="28"/>
+        </w:rPr>
+        <w:t xml:space="preserve">cuando una clase accede a </w:t>
+      </w:r>
+      <w:r>
+        <w:rPr>
+          <w:rFonts w:ascii="Arial" w:eastAsia="Arial" w:hAnsi="Arial" w:cs="Arial"/>
+          <w:sz w:val="28"/>
+          <w:szCs w:val="28"/>
+        </w:rPr>
+        <w:t>más</w:t>
+      </w:r>
+      <w:r>
+        <w:rPr>
+          <w:rFonts w:ascii="Arial" w:eastAsia="Arial" w:hAnsi="Arial" w:cs="Arial"/>
+          <w:sz w:val="28"/>
+          <w:szCs w:val="28"/>
+        </w:rPr>
+        <w:t xml:space="preserve"> objetos de otra clase que a las de</w:t>
+      </w:r>
+      <w:r>
+        <w:rPr>
+          <w:rFonts w:ascii="Arial" w:eastAsia="Arial" w:hAnsi="Arial" w:cs="Arial"/>
+          <w:sz w:val="28"/>
+          <w:szCs w:val="28"/>
+        </w:rPr>
+        <w:t xml:space="preserve"> </w:t>
+      </w:r>
+      <w:r>
+        <w:rPr>
+          <w:rFonts w:ascii="Arial" w:eastAsia="Arial" w:hAnsi="Arial" w:cs="Arial"/>
+          <w:sz w:val="28"/>
+          <w:szCs w:val="28"/>
+        </w:rPr>
+        <w:t>la propia clase,</w:t>
+      </w:r>
+      <w:r>
+        <w:rPr>
+          <w:rFonts w:ascii="Arial" w:eastAsia="Arial" w:hAnsi="Arial" w:cs="Arial"/>
+          <w:sz w:val="28"/>
+          <w:szCs w:val="28"/>
+        </w:rPr>
+        <w:t xml:space="preserve"> en la clase Ayudante tenemos </w:t>
+      </w:r>
+      <w:proofErr w:type="spellStart"/>
+      <w:r>
+        <w:rPr>
+          <w:rFonts w:ascii="Arial" w:eastAsia="Arial" w:hAnsi="Arial" w:cs="Arial"/>
+          <w:sz w:val="28"/>
+          <w:szCs w:val="28"/>
+        </w:rPr>
+        <w:t>getters</w:t>
+      </w:r>
+      <w:proofErr w:type="spellEnd"/>
+      <w:r>
+        <w:rPr>
+          <w:rFonts w:ascii="Arial" w:eastAsia="Arial" w:hAnsi="Arial" w:cs="Arial"/>
+          <w:sz w:val="28"/>
+          <w:szCs w:val="28"/>
+        </w:rPr>
+        <w:t xml:space="preserve"> y </w:t>
+      </w:r>
+      <w:proofErr w:type="spellStart"/>
+      <w:r>
+        <w:rPr>
+          <w:rFonts w:ascii="Arial" w:eastAsia="Arial" w:hAnsi="Arial" w:cs="Arial"/>
+          <w:sz w:val="28"/>
+          <w:szCs w:val="28"/>
+        </w:rPr>
+        <w:t>setters</w:t>
+      </w:r>
+      <w:proofErr w:type="spellEnd"/>
+      <w:r>
+        <w:rPr>
+          <w:rFonts w:ascii="Arial" w:eastAsia="Arial" w:hAnsi="Arial" w:cs="Arial"/>
+          <w:sz w:val="28"/>
+          <w:szCs w:val="28"/>
+        </w:rPr>
+        <w:t xml:space="preserve"> que provienen de la clase Estudiante creando </w:t>
+      </w:r>
+      <w:proofErr w:type="spellStart"/>
+      <w:r>
+        <w:rPr>
+          <w:rFonts w:ascii="Arial" w:eastAsia="Arial" w:hAnsi="Arial" w:cs="Arial"/>
+          <w:sz w:val="28"/>
+          <w:szCs w:val="28"/>
+        </w:rPr>
+        <w:t>asi</w:t>
+      </w:r>
+      <w:proofErr w:type="spellEnd"/>
+      <w:r>
+        <w:rPr>
+          <w:rFonts w:ascii="Arial" w:eastAsia="Arial" w:hAnsi="Arial" w:cs="Arial"/>
+          <w:sz w:val="28"/>
+          <w:szCs w:val="28"/>
+        </w:rPr>
+        <w:t xml:space="preserve"> este </w:t>
+      </w:r>
+      <w:proofErr w:type="spellStart"/>
+      <w:r>
+        <w:rPr>
+          <w:rFonts w:ascii="Arial" w:eastAsia="Arial" w:hAnsi="Arial" w:cs="Arial"/>
+          <w:sz w:val="28"/>
+          <w:szCs w:val="28"/>
+        </w:rPr>
+        <w:t>Smell</w:t>
+      </w:r>
+      <w:proofErr w:type="spellEnd"/>
+    </w:p>
+    <w:p>
+      <w:pPr>
         <w:pStyle w:val="Ttulo2"/>
         <w:rPr>
           <w:rFonts w:eastAsia="Arial"/>
         </w:rPr>
       </w:pPr>
-      <w:bookmarkStart w:id="22" w:name="_Toc79669058"/>
-      <w:r>
-        <w:rPr>
-          <w:rFonts w:eastAsia="Arial"/>
-        </w:rPr>
-        <w:t>Consecuencias:</w:t>
+      <w:bookmarkStart w:id="22" w:name="_Toc79705345"/>
+      <w:proofErr w:type="spellStart"/>
+      <w:r>
+        <w:rPr>
+          <w:rFonts w:eastAsia="Arial"/>
+        </w:rPr>
+        <w:t>Refactoring</w:t>
+      </w:r>
+      <w:proofErr w:type="spellEnd"/>
+      <w:r>
+        <w:rPr>
+          <w:rFonts w:eastAsia="Arial"/>
+        </w:rPr>
+        <w:t>:</w:t>
       </w:r>
       <w:bookmarkEnd w:id="22"/>
     </w:p>
@@ -4852,7 +5222,15 @@
           <w:sz w:val="28"/>
           <w:szCs w:val="28"/>
         </w:rPr>
-        <w:t xml:space="preserve">Este </w:t>
+        <w:t>Pa</w:t>
+      </w:r>
+      <w:r>
+        <w:rPr>
+          <w:rFonts w:ascii="Arial" w:eastAsia="Arial" w:hAnsi="Arial" w:cs="Arial"/>
+          <w:sz w:val="28"/>
+          <w:szCs w:val="28"/>
+        </w:rPr>
+        <w:t xml:space="preserve">ra poder evitar todo este </w:t>
       </w:r>
       <w:proofErr w:type="spellStart"/>
       <w:r>
@@ -4861,7 +5239,7 @@
           <w:sz w:val="28"/>
           <w:szCs w:val="28"/>
         </w:rPr>
-        <w:t>code</w:t>
+        <w:t>codigo</w:t>
       </w:r>
       <w:proofErr w:type="spellEnd"/>
       <w:r>
@@ -4870,155 +5248,16 @@
           <w:sz w:val="28"/>
           <w:szCs w:val="28"/>
         </w:rPr>
-        <w:t xml:space="preserve"> </w:t>
-      </w:r>
-      <w:proofErr w:type="spellStart"/>
-      <w:r>
-        <w:rPr>
-          <w:rFonts w:ascii="Arial" w:eastAsia="Arial" w:hAnsi="Arial" w:cs="Arial"/>
-          <w:sz w:val="28"/>
-          <w:szCs w:val="28"/>
-        </w:rPr>
-        <w:t>smell</w:t>
-      </w:r>
-      <w:proofErr w:type="spellEnd"/>
-      <w:r>
-        <w:rPr>
-          <w:rFonts w:ascii="Arial" w:eastAsia="Arial" w:hAnsi="Arial" w:cs="Arial"/>
-          <w:sz w:val="28"/>
-          <w:szCs w:val="28"/>
-        </w:rPr>
-        <w:t xml:space="preserve"> </w:t>
-      </w:r>
-      <w:r>
-        <w:rPr>
-          <w:rFonts w:ascii="Arial" w:eastAsia="Arial" w:hAnsi="Arial" w:cs="Arial"/>
-          <w:sz w:val="28"/>
-          <w:szCs w:val="28"/>
-          <w:u w:val="single"/>
-        </w:rPr>
-        <w:t>sucede</w:t>
-      </w:r>
-      <w:r>
-        <w:rPr>
-          <w:rFonts w:ascii="Arial" w:eastAsia="Arial" w:hAnsi="Arial" w:cs="Arial"/>
-          <w:sz w:val="28"/>
-          <w:szCs w:val="28"/>
-        </w:rPr>
-        <w:t xml:space="preserve"> </w:t>
-      </w:r>
-      <w:r>
-        <w:rPr>
-          <w:rFonts w:ascii="Arial" w:eastAsia="Arial" w:hAnsi="Arial" w:cs="Arial"/>
-          <w:sz w:val="28"/>
-          <w:szCs w:val="28"/>
-        </w:rPr>
-        <w:t xml:space="preserve">cuando una clase accede a </w:t>
-      </w:r>
-      <w:r>
-        <w:rPr>
-          <w:rFonts w:ascii="Arial" w:eastAsia="Arial" w:hAnsi="Arial" w:cs="Arial"/>
-          <w:sz w:val="28"/>
-          <w:szCs w:val="28"/>
-        </w:rPr>
-        <w:t>más</w:t>
-      </w:r>
-      <w:r>
-        <w:rPr>
-          <w:rFonts w:ascii="Arial" w:eastAsia="Arial" w:hAnsi="Arial" w:cs="Arial"/>
-          <w:sz w:val="28"/>
-          <w:szCs w:val="28"/>
-        </w:rPr>
-        <w:t xml:space="preserve"> objetos de otra clase que a las de</w:t>
-      </w:r>
-      <w:r>
-        <w:rPr>
-          <w:rFonts w:ascii="Arial" w:eastAsia="Arial" w:hAnsi="Arial" w:cs="Arial"/>
-          <w:sz w:val="28"/>
-          <w:szCs w:val="28"/>
-        </w:rPr>
-        <w:t xml:space="preserve"> </w:t>
-      </w:r>
-      <w:r>
-        <w:rPr>
-          <w:rFonts w:ascii="Arial" w:eastAsia="Arial" w:hAnsi="Arial" w:cs="Arial"/>
-          <w:sz w:val="28"/>
-          <w:szCs w:val="28"/>
-        </w:rPr>
-        <w:t>la propia clase,</w:t>
-      </w:r>
-      <w:r>
-        <w:rPr>
-          <w:rFonts w:ascii="Arial" w:eastAsia="Arial" w:hAnsi="Arial" w:cs="Arial"/>
-          <w:sz w:val="28"/>
-          <w:szCs w:val="28"/>
-        </w:rPr>
-        <w:t xml:space="preserve"> en la clase Ayudante tenemos </w:t>
-      </w:r>
-      <w:proofErr w:type="spellStart"/>
-      <w:r>
-        <w:rPr>
-          <w:rFonts w:ascii="Arial" w:eastAsia="Arial" w:hAnsi="Arial" w:cs="Arial"/>
-          <w:sz w:val="28"/>
-          <w:szCs w:val="28"/>
-        </w:rPr>
-        <w:t>getters</w:t>
-      </w:r>
-      <w:proofErr w:type="spellEnd"/>
-      <w:r>
-        <w:rPr>
-          <w:rFonts w:ascii="Arial" w:eastAsia="Arial" w:hAnsi="Arial" w:cs="Arial"/>
-          <w:sz w:val="28"/>
-          <w:szCs w:val="28"/>
-        </w:rPr>
-        <w:t xml:space="preserve"> y </w:t>
-      </w:r>
-      <w:proofErr w:type="spellStart"/>
-      <w:r>
-        <w:rPr>
-          <w:rFonts w:ascii="Arial" w:eastAsia="Arial" w:hAnsi="Arial" w:cs="Arial"/>
-          <w:sz w:val="28"/>
-          <w:szCs w:val="28"/>
-        </w:rPr>
-        <w:t>setters</w:t>
-      </w:r>
-      <w:proofErr w:type="spellEnd"/>
-      <w:r>
-        <w:rPr>
-          <w:rFonts w:ascii="Arial" w:eastAsia="Arial" w:hAnsi="Arial" w:cs="Arial"/>
-          <w:sz w:val="28"/>
-          <w:szCs w:val="28"/>
-        </w:rPr>
-        <w:t xml:space="preserve"> que provienen de la clase Estudiante creando </w:t>
-      </w:r>
-      <w:proofErr w:type="spellStart"/>
-      <w:r>
-        <w:rPr>
-          <w:rFonts w:ascii="Arial" w:eastAsia="Arial" w:hAnsi="Arial" w:cs="Arial"/>
-          <w:sz w:val="28"/>
-          <w:szCs w:val="28"/>
-        </w:rPr>
-        <w:t>asi</w:t>
-      </w:r>
-      <w:proofErr w:type="spellEnd"/>
-      <w:r>
-        <w:rPr>
-          <w:rFonts w:ascii="Arial" w:eastAsia="Arial" w:hAnsi="Arial" w:cs="Arial"/>
-          <w:sz w:val="28"/>
-          <w:szCs w:val="28"/>
-        </w:rPr>
-        <w:t xml:space="preserve"> este </w:t>
-      </w:r>
-      <w:proofErr w:type="spellStart"/>
-      <w:r>
-        <w:rPr>
-          <w:rFonts w:ascii="Arial" w:eastAsia="Arial" w:hAnsi="Arial" w:cs="Arial"/>
-          <w:sz w:val="28"/>
-          <w:szCs w:val="28"/>
-        </w:rPr>
-        <w:t>Smell</w:t>
-      </w:r>
-      <w:proofErr w:type="spellEnd"/>
+        <w:t xml:space="preserve"> podemos reemplazar con herencia de tal forma</w:t>
+      </w:r>
+      <w:r>
+        <w:rPr>
+          <w:rFonts w:ascii="Arial" w:eastAsia="Arial" w:hAnsi="Arial" w:cs="Arial"/>
+          <w:sz w:val="28"/>
+          <w:szCs w:val="28"/>
+        </w:rPr>
+        <w:t xml:space="preserve"> que Ayudante herede de Estudiante</w:t>
+      </w:r>
     </w:p>
     <w:p>
       <w:pPr>
@@ -5027,89 +5266,14 @@
           <w:rFonts w:eastAsia="Arial"/>
         </w:rPr>
       </w:pPr>
-      <w:bookmarkStart w:id="23" w:name="_Toc79669059"/>
-      <w:proofErr w:type="spellStart"/>
-      <w:r>
-        <w:rPr>
-          <w:rFonts w:eastAsia="Arial"/>
-        </w:rPr>
-        <w:t>Refactoring</w:t>
-      </w:r>
-      <w:proofErr w:type="spellEnd"/>
-      <w:r>
-        <w:rPr>
-          <w:rFonts w:eastAsia="Arial"/>
-        </w:rPr>
-        <w:t>:</w:t>
+      <w:bookmarkStart w:id="23" w:name="_Toc79705346"/>
+      <w:r>
+        <w:rPr>
+          <w:rFonts w:eastAsia="Arial"/>
+        </w:rPr>
+        <w:t>Código Inicial:</w:t>
       </w:r>
       <w:bookmarkEnd w:id="23"/>
-    </w:p>
-    <w:p>
-      <w:pPr>
-        <w:rPr>
-          <w:rFonts w:ascii="Arial" w:eastAsia="Arial" w:hAnsi="Arial" w:cs="Arial"/>
-          <w:sz w:val="28"/>
-          <w:szCs w:val="28"/>
-        </w:rPr>
-      </w:pPr>
-      <w:r>
-        <w:rPr>
-          <w:rFonts w:ascii="Arial" w:eastAsia="Arial" w:hAnsi="Arial" w:cs="Arial"/>
-          <w:sz w:val="28"/>
-          <w:szCs w:val="28"/>
-        </w:rPr>
-        <w:t>Pa</w:t>
-      </w:r>
-      <w:r>
-        <w:rPr>
-          <w:rFonts w:ascii="Arial" w:eastAsia="Arial" w:hAnsi="Arial" w:cs="Arial"/>
-          <w:sz w:val="28"/>
-          <w:szCs w:val="28"/>
-        </w:rPr>
-        <w:t xml:space="preserve">ra poder evitar todo este </w:t>
-      </w:r>
-      <w:proofErr w:type="spellStart"/>
-      <w:r>
-        <w:rPr>
-          <w:rFonts w:ascii="Arial" w:eastAsia="Arial" w:hAnsi="Arial" w:cs="Arial"/>
-          <w:sz w:val="28"/>
-          <w:szCs w:val="28"/>
-        </w:rPr>
-        <w:t>codigo</w:t>
-      </w:r>
-      <w:proofErr w:type="spellEnd"/>
-      <w:r>
-        <w:rPr>
-          <w:rFonts w:ascii="Arial" w:eastAsia="Arial" w:hAnsi="Arial" w:cs="Arial"/>
-          <w:sz w:val="28"/>
-          <w:szCs w:val="28"/>
-        </w:rPr>
-        <w:t xml:space="preserve"> podemos reemplazar con herencia de tal forma</w:t>
-      </w:r>
-      <w:r>
-        <w:rPr>
-          <w:rFonts w:ascii="Arial" w:eastAsia="Arial" w:hAnsi="Arial" w:cs="Arial"/>
-          <w:sz w:val="28"/>
-          <w:szCs w:val="28"/>
-        </w:rPr>
-        <w:t xml:space="preserve"> que Ayudante herede de Estudiante</w:t>
-      </w:r>
-    </w:p>
-    <w:p>
-      <w:pPr>
-        <w:pStyle w:val="Ttulo2"/>
-        <w:rPr>
-          <w:rFonts w:eastAsia="Arial"/>
-        </w:rPr>
-      </w:pPr>
-      <w:bookmarkStart w:id="24" w:name="_Toc79669060"/>
-      <w:r>
-        <w:rPr>
-          <w:rFonts w:eastAsia="Arial"/>
-        </w:rPr>
-        <w:t>Código Inicial:</w:t>
-      </w:r>
-      <w:bookmarkEnd w:id="24"/>
     </w:p>
     <w:p>
       <w:r>
@@ -5167,14 +5331,14 @@
           <w:rFonts w:eastAsia="Arial"/>
         </w:rPr>
       </w:pPr>
-      <w:bookmarkStart w:id="25" w:name="_Toc79669061"/>
+      <w:bookmarkStart w:id="24" w:name="_Toc79705347"/>
       <w:r>
         <w:rPr>
           <w:rFonts w:eastAsia="Arial"/>
         </w:rPr>
         <w:t>Código Final:</w:t>
       </w:r>
-      <w:bookmarkEnd w:id="25"/>
+      <w:bookmarkEnd w:id="24"/>
     </w:p>
     <w:p>
       <w:r>
@@ -5238,7 +5402,7 @@
           <w:rFonts w:eastAsia="Arial"/>
         </w:rPr>
       </w:pPr>
-      <w:bookmarkStart w:id="26" w:name="_Toc79669062"/>
+      <w:bookmarkStart w:id="25" w:name="_Toc79705348"/>
       <w:proofErr w:type="spellStart"/>
       <w:r>
         <w:rPr>
@@ -5288,21 +5452,190 @@
         </w:rPr>
         <w:t>Materia</w:t>
       </w:r>
+      <w:bookmarkEnd w:id="25"/>
+    </w:p>
+    <w:p>
+      <w:pPr>
+        <w:pStyle w:val="Ttulo2"/>
+        <w:rPr>
+          <w:rFonts w:eastAsia="Arial"/>
+        </w:rPr>
+      </w:pPr>
+      <w:bookmarkStart w:id="26" w:name="_Toc79705349"/>
+      <w:r>
+        <w:rPr>
+          <w:rFonts w:eastAsia="Arial"/>
+        </w:rPr>
+        <w:t>Consecuencias:</w:t>
+      </w:r>
       <w:bookmarkEnd w:id="26"/>
     </w:p>
     <w:p>
       <w:pPr>
+        <w:rPr>
+          <w:rFonts w:ascii="Arial" w:eastAsia="Arial" w:hAnsi="Arial" w:cs="Arial"/>
+          <w:sz w:val="28"/>
+          <w:szCs w:val="28"/>
+        </w:rPr>
+      </w:pPr>
+      <w:r>
+        <w:rPr>
+          <w:rFonts w:ascii="Arial" w:eastAsia="Arial" w:hAnsi="Arial" w:cs="Arial"/>
+          <w:sz w:val="28"/>
+          <w:szCs w:val="28"/>
+        </w:rPr>
+        <w:t xml:space="preserve">Al momento de revisar el </w:t>
+      </w:r>
+      <w:r>
+        <w:rPr>
+          <w:rFonts w:ascii="Arial" w:eastAsia="Arial" w:hAnsi="Arial" w:cs="Arial"/>
+          <w:sz w:val="28"/>
+          <w:szCs w:val="28"/>
+        </w:rPr>
+        <w:t>código</w:t>
+      </w:r>
+      <w:r>
+        <w:rPr>
+          <w:rFonts w:ascii="Arial" w:eastAsia="Arial" w:hAnsi="Arial" w:cs="Arial"/>
+          <w:sz w:val="28"/>
+          <w:szCs w:val="28"/>
+        </w:rPr>
+        <w:t xml:space="preserve"> hay clases que no ha sido utilizado</w:t>
+      </w:r>
+      <w:r>
+        <w:rPr>
+          <w:rFonts w:ascii="Arial" w:eastAsia="Arial" w:hAnsi="Arial" w:cs="Arial"/>
+          <w:sz w:val="28"/>
+          <w:szCs w:val="28"/>
+        </w:rPr>
+        <w:t xml:space="preserve"> provocando que </w:t>
+      </w:r>
+      <w:r>
+        <w:rPr>
+          <w:rFonts w:ascii="Arial" w:eastAsia="Arial" w:hAnsi="Arial" w:cs="Arial"/>
+          <w:sz w:val="28"/>
+          <w:szCs w:val="28"/>
+        </w:rPr>
+        <w:t xml:space="preserve">exista </w:t>
+      </w:r>
+      <w:r>
+        <w:rPr>
+          <w:rFonts w:ascii="Arial" w:eastAsia="Arial" w:hAnsi="Arial" w:cs="Arial"/>
+          <w:sz w:val="28"/>
+          <w:szCs w:val="28"/>
+        </w:rPr>
+        <w:t>confusión</w:t>
+      </w:r>
+      <w:r>
+        <w:rPr>
+          <w:rFonts w:ascii="Arial" w:eastAsia="Arial" w:hAnsi="Arial" w:cs="Arial"/>
+          <w:sz w:val="28"/>
+          <w:szCs w:val="28"/>
+        </w:rPr>
+        <w:t xml:space="preserve"> al momento de analizar el </w:t>
+      </w:r>
+      <w:r>
+        <w:rPr>
+          <w:rFonts w:ascii="Arial" w:eastAsia="Arial" w:hAnsi="Arial" w:cs="Arial"/>
+          <w:sz w:val="28"/>
+          <w:szCs w:val="28"/>
+        </w:rPr>
+        <w:t>código</w:t>
+      </w:r>
+      <w:r>
+        <w:rPr>
+          <w:rFonts w:ascii="Arial" w:eastAsia="Arial" w:hAnsi="Arial" w:cs="Arial"/>
+          <w:sz w:val="28"/>
+          <w:szCs w:val="28"/>
+        </w:rPr>
+        <w:t xml:space="preserve"> </w:t>
+      </w:r>
+      <w:r>
+        <w:rPr>
+          <w:rFonts w:ascii="Arial" w:eastAsia="Arial" w:hAnsi="Arial" w:cs="Arial"/>
+          <w:sz w:val="28"/>
+          <w:szCs w:val="28"/>
+        </w:rPr>
+        <w:t>además</w:t>
+      </w:r>
+      <w:r>
+        <w:rPr>
+          <w:rFonts w:ascii="Arial" w:eastAsia="Arial" w:hAnsi="Arial" w:cs="Arial"/>
+          <w:sz w:val="28"/>
+          <w:szCs w:val="28"/>
+        </w:rPr>
+        <w:t xml:space="preserve"> de que consume tiempo de </w:t>
+      </w:r>
+      <w:r>
+        <w:rPr>
+          <w:rFonts w:ascii="Arial" w:eastAsia="Arial" w:hAnsi="Arial" w:cs="Arial"/>
+          <w:sz w:val="28"/>
+          <w:szCs w:val="28"/>
+        </w:rPr>
+        <w:t>cómputo</w:t>
+      </w:r>
+      <w:r>
+        <w:rPr>
+          <w:rFonts w:ascii="Arial" w:eastAsia="Arial" w:hAnsi="Arial" w:cs="Arial"/>
+          <w:sz w:val="28"/>
+          <w:szCs w:val="28"/>
+        </w:rPr>
+        <w:t xml:space="preserve"> en </w:t>
+      </w:r>
+      <w:r>
+        <w:rPr>
+          <w:rFonts w:ascii="Arial" w:eastAsia="Arial" w:hAnsi="Arial" w:cs="Arial"/>
+          <w:sz w:val="28"/>
+          <w:szCs w:val="28"/>
+        </w:rPr>
+        <w:t>código</w:t>
+      </w:r>
+      <w:r>
+        <w:rPr>
+          <w:rFonts w:ascii="Arial" w:eastAsia="Arial" w:hAnsi="Arial" w:cs="Arial"/>
+          <w:sz w:val="28"/>
+          <w:szCs w:val="28"/>
+        </w:rPr>
+        <w:t xml:space="preserve"> que </w:t>
+      </w:r>
+      <w:r>
+        <w:rPr>
+          <w:rFonts w:ascii="Arial" w:eastAsia="Arial" w:hAnsi="Arial" w:cs="Arial"/>
+          <w:sz w:val="28"/>
+          <w:szCs w:val="28"/>
+        </w:rPr>
+        <w:t>jamás</w:t>
+      </w:r>
+      <w:r>
+        <w:rPr>
+          <w:rFonts w:ascii="Arial" w:eastAsia="Arial" w:hAnsi="Arial" w:cs="Arial"/>
+          <w:sz w:val="28"/>
+          <w:szCs w:val="28"/>
+        </w:rPr>
+        <w:t xml:space="preserve"> se va a utilizar.</w:t>
+      </w:r>
+    </w:p>
+    <w:p>
+      <w:pPr>
         <w:pStyle w:val="Ttulo2"/>
         <w:rPr>
           <w:rFonts w:eastAsia="Arial"/>
         </w:rPr>
       </w:pPr>
-      <w:bookmarkStart w:id="27" w:name="_Toc79669063"/>
-      <w:r>
-        <w:rPr>
-          <w:rFonts w:eastAsia="Arial"/>
-        </w:rPr>
-        <w:t>Consecuencias:</w:t>
+      <w:bookmarkStart w:id="27" w:name="_Toc79705350"/>
+      <w:proofErr w:type="spellStart"/>
+      <w:r>
+        <w:rPr>
+          <w:rFonts w:eastAsia="Arial"/>
+        </w:rPr>
+        <w:t>Refactoring</w:t>
+      </w:r>
+      <w:proofErr w:type="spellEnd"/>
+      <w:r>
+        <w:rPr>
+          <w:rFonts w:eastAsia="Arial"/>
+        </w:rPr>
+        <w:t>:</w:t>
       </w:r>
       <w:bookmarkEnd w:id="27"/>
     </w:p>
@@ -5320,63 +5653,15 @@
           <w:sz w:val="28"/>
           <w:szCs w:val="28"/>
         </w:rPr>
-        <w:t xml:space="preserve">Al momento de revisar el </w:t>
-      </w:r>
-      <w:r>
-        <w:rPr>
-          <w:rFonts w:ascii="Arial" w:eastAsia="Arial" w:hAnsi="Arial" w:cs="Arial"/>
-          <w:sz w:val="28"/>
-          <w:szCs w:val="28"/>
-        </w:rPr>
-        <w:t>código</w:t>
-      </w:r>
-      <w:r>
-        <w:rPr>
-          <w:rFonts w:ascii="Arial" w:eastAsia="Arial" w:hAnsi="Arial" w:cs="Arial"/>
-          <w:sz w:val="28"/>
-          <w:szCs w:val="28"/>
-        </w:rPr>
-        <w:t xml:space="preserve"> hay clases que no ha sido utilizado</w:t>
-      </w:r>
-      <w:r>
-        <w:rPr>
-          <w:rFonts w:ascii="Arial" w:eastAsia="Arial" w:hAnsi="Arial" w:cs="Arial"/>
-          <w:sz w:val="28"/>
-          <w:szCs w:val="28"/>
-        </w:rPr>
-        <w:t xml:space="preserve"> provocando que </w:t>
-      </w:r>
-      <w:r>
-        <w:rPr>
-          <w:rFonts w:ascii="Arial" w:eastAsia="Arial" w:hAnsi="Arial" w:cs="Arial"/>
-          <w:sz w:val="28"/>
-          <w:szCs w:val="28"/>
-        </w:rPr>
-        <w:t xml:space="preserve">exista </w:t>
-      </w:r>
-      <w:r>
-        <w:rPr>
-          <w:rFonts w:ascii="Arial" w:eastAsia="Arial" w:hAnsi="Arial" w:cs="Arial"/>
-          <w:sz w:val="28"/>
-          <w:szCs w:val="28"/>
-        </w:rPr>
-        <w:t>confusión</w:t>
-      </w:r>
-      <w:r>
-        <w:rPr>
-          <w:rFonts w:ascii="Arial" w:eastAsia="Arial" w:hAnsi="Arial" w:cs="Arial"/>
-          <w:sz w:val="28"/>
-          <w:szCs w:val="28"/>
-        </w:rPr>
-        <w:t xml:space="preserve"> al momento de analizar el </w:t>
-      </w:r>
-      <w:r>
-        <w:rPr>
-          <w:rFonts w:ascii="Arial" w:eastAsia="Arial" w:hAnsi="Arial" w:cs="Arial"/>
-          <w:sz w:val="28"/>
-          <w:szCs w:val="28"/>
-        </w:rPr>
-        <w:t>código</w:t>
+        <w:t>Se aplicar</w:t>
+      </w:r>
+      <w:r>
+        <w:rPr>
+          <w:rFonts w:ascii="Arial" w:eastAsia="Arial" w:hAnsi="Arial" w:cs="Arial"/>
+          <w:sz w:val="28"/>
+          <w:szCs w:val="28"/>
+        </w:rPr>
+        <w:t>á</w:t>
       </w:r>
       <w:r>
         <w:rPr>
@@ -5392,63 +5677,163 @@
           <w:sz w:val="28"/>
           <w:szCs w:val="28"/>
         </w:rPr>
-        <w:t>además</w:t>
-      </w:r>
-      <w:r>
-        <w:rPr>
-          <w:rFonts w:ascii="Arial" w:eastAsia="Arial" w:hAnsi="Arial" w:cs="Arial"/>
-          <w:sz w:val="28"/>
-          <w:szCs w:val="28"/>
-        </w:rPr>
-        <w:t xml:space="preserve"> de que consume tiempo de </w:t>
-      </w:r>
-      <w:r>
-        <w:rPr>
-          <w:rFonts w:ascii="Arial" w:eastAsia="Arial" w:hAnsi="Arial" w:cs="Arial"/>
-          <w:sz w:val="28"/>
-          <w:szCs w:val="28"/>
-        </w:rPr>
-        <w:t>cómputo</w:t>
-      </w:r>
-      <w:r>
-        <w:rPr>
-          <w:rFonts w:ascii="Arial" w:eastAsia="Arial" w:hAnsi="Arial" w:cs="Arial"/>
-          <w:sz w:val="28"/>
-          <w:szCs w:val="28"/>
-        </w:rPr>
-        <w:t xml:space="preserve"> en </w:t>
-      </w:r>
-      <w:r>
-        <w:rPr>
-          <w:rFonts w:ascii="Arial" w:eastAsia="Arial" w:hAnsi="Arial" w:cs="Arial"/>
-          <w:sz w:val="28"/>
-          <w:szCs w:val="28"/>
-        </w:rPr>
-        <w:t>código</w:t>
-      </w:r>
-      <w:r>
-        <w:rPr>
-          <w:rFonts w:ascii="Arial" w:eastAsia="Arial" w:hAnsi="Arial" w:cs="Arial"/>
-          <w:sz w:val="28"/>
-          <w:szCs w:val="28"/>
-        </w:rPr>
-        <w:t xml:space="preserve"> que </w:t>
-      </w:r>
-      <w:r>
-        <w:rPr>
-          <w:rFonts w:ascii="Arial" w:eastAsia="Arial" w:hAnsi="Arial" w:cs="Arial"/>
-          <w:sz w:val="28"/>
-          <w:szCs w:val="28"/>
-        </w:rPr>
-        <w:t>jamás</w:t>
-      </w:r>
-      <w:r>
-        <w:rPr>
-          <w:rFonts w:ascii="Arial" w:eastAsia="Arial" w:hAnsi="Arial" w:cs="Arial"/>
-          <w:sz w:val="28"/>
-          <w:szCs w:val="28"/>
-        </w:rPr>
-        <w:t xml:space="preserve"> se va a utilizar.</w:t>
+        <w:t>“</w:t>
+      </w:r>
+      <w:proofErr w:type="spellStart"/>
+      <w:r>
+        <w:rPr>
+          <w:rFonts w:ascii="Arial" w:eastAsia="Arial" w:hAnsi="Arial" w:cs="Arial"/>
+          <w:sz w:val="28"/>
+          <w:szCs w:val="28"/>
+        </w:rPr>
+        <w:t>inline</w:t>
+      </w:r>
+      <w:proofErr w:type="spellEnd"/>
+      <w:r>
+        <w:rPr>
+          <w:rFonts w:ascii="Arial" w:eastAsia="Arial" w:hAnsi="Arial" w:cs="Arial"/>
+          <w:sz w:val="28"/>
+          <w:szCs w:val="28"/>
+        </w:rPr>
+        <w:t xml:space="preserve"> </w:t>
+      </w:r>
+      <w:proofErr w:type="spellStart"/>
+      <w:r>
+        <w:rPr>
+          <w:rFonts w:ascii="Arial" w:eastAsia="Arial" w:hAnsi="Arial" w:cs="Arial"/>
+          <w:sz w:val="28"/>
+          <w:szCs w:val="28"/>
+        </w:rPr>
+        <w:t>class</w:t>
+      </w:r>
+      <w:proofErr w:type="spellEnd"/>
+      <w:r>
+        <w:rPr>
+          <w:rFonts w:ascii="Arial" w:eastAsia="Arial" w:hAnsi="Arial" w:cs="Arial"/>
+          <w:sz w:val="28"/>
+          <w:szCs w:val="28"/>
+        </w:rPr>
+        <w:t>”</w:t>
+      </w:r>
+      <w:r>
+        <w:rPr>
+          <w:rFonts w:ascii="Arial" w:eastAsia="Arial" w:hAnsi="Arial" w:cs="Arial"/>
+          <w:sz w:val="28"/>
+          <w:szCs w:val="28"/>
+        </w:rPr>
+        <w:t xml:space="preserve"> </w:t>
+      </w:r>
+      <w:r>
+        <w:rPr>
+          <w:rFonts w:ascii="Arial" w:eastAsia="Arial" w:hAnsi="Arial" w:cs="Arial"/>
+          <w:sz w:val="28"/>
+          <w:szCs w:val="28"/>
+        </w:rPr>
+        <w:t xml:space="preserve">que consiste en mover los atributos de una clase a otra hasta que esta clase quede totalmente </w:t>
+      </w:r>
+      <w:r>
+        <w:rPr>
+          <w:rFonts w:ascii="Arial" w:eastAsia="Arial" w:hAnsi="Arial" w:cs="Arial"/>
+          <w:sz w:val="28"/>
+          <w:szCs w:val="28"/>
+        </w:rPr>
+        <w:t>vacía</w:t>
+      </w:r>
+      <w:r>
+        <w:rPr>
+          <w:rFonts w:ascii="Arial" w:eastAsia="Arial" w:hAnsi="Arial" w:cs="Arial"/>
+          <w:sz w:val="28"/>
+          <w:szCs w:val="28"/>
+        </w:rPr>
+        <w:t>.</w:t>
+      </w:r>
+      <w:r>
+        <w:rPr>
+          <w:rFonts w:ascii="Arial" w:eastAsia="Arial" w:hAnsi="Arial" w:cs="Arial"/>
+          <w:sz w:val="28"/>
+          <w:szCs w:val="28"/>
+        </w:rPr>
+        <w:t xml:space="preserve"> </w:t>
+      </w:r>
+      <w:r>
+        <w:rPr>
+          <w:rFonts w:ascii="Arial" w:eastAsia="Arial" w:hAnsi="Arial" w:cs="Arial"/>
+          <w:sz w:val="28"/>
+          <w:szCs w:val="28"/>
+        </w:rPr>
+        <w:t>Además,</w:t>
+      </w:r>
+      <w:r>
+        <w:rPr>
+          <w:rFonts w:ascii="Arial" w:eastAsia="Arial" w:hAnsi="Arial" w:cs="Arial"/>
+          <w:sz w:val="28"/>
+          <w:szCs w:val="28"/>
+        </w:rPr>
+        <w:t xml:space="preserve"> se eliminará la clase que ha quedado </w:t>
+      </w:r>
+      <w:r>
+        <w:rPr>
+          <w:rFonts w:ascii="Arial" w:eastAsia="Arial" w:hAnsi="Arial" w:cs="Arial"/>
+          <w:sz w:val="28"/>
+          <w:szCs w:val="28"/>
+        </w:rPr>
+        <w:t>vacía</w:t>
+      </w:r>
+      <w:r>
+        <w:rPr>
+          <w:rFonts w:ascii="Arial" w:eastAsia="Arial" w:hAnsi="Arial" w:cs="Arial"/>
+          <w:sz w:val="28"/>
+          <w:szCs w:val="28"/>
+        </w:rPr>
+        <w:t xml:space="preserve"> se </w:t>
+      </w:r>
+      <w:r>
+        <w:rPr>
+          <w:rFonts w:ascii="Arial" w:eastAsia="Arial" w:hAnsi="Arial" w:cs="Arial"/>
+          <w:sz w:val="28"/>
+          <w:szCs w:val="28"/>
+        </w:rPr>
+        <w:t>procederá</w:t>
+      </w:r>
+      <w:r>
+        <w:rPr>
+          <w:rFonts w:ascii="Arial" w:eastAsia="Arial" w:hAnsi="Arial" w:cs="Arial"/>
+          <w:sz w:val="28"/>
+          <w:szCs w:val="28"/>
+        </w:rPr>
+        <w:t xml:space="preserve"> a ser eliminada</w:t>
+      </w:r>
+      <w:r>
+        <w:rPr>
+          <w:rFonts w:ascii="Arial" w:eastAsia="Arial" w:hAnsi="Arial" w:cs="Arial"/>
+          <w:sz w:val="28"/>
+          <w:szCs w:val="28"/>
+        </w:rPr>
+        <w:t>.</w:t>
+      </w:r>
+      <w:r>
+        <w:rPr>
+          <w:rFonts w:ascii="Arial" w:eastAsia="Arial" w:hAnsi="Arial" w:cs="Arial"/>
+          <w:sz w:val="28"/>
+          <w:szCs w:val="28"/>
+        </w:rPr>
+        <w:t xml:space="preserve"> </w:t>
+      </w:r>
+      <w:r>
+        <w:rPr>
+          <w:rFonts w:ascii="Arial" w:eastAsia="Arial" w:hAnsi="Arial" w:cs="Arial"/>
+          <w:sz w:val="28"/>
+          <w:szCs w:val="28"/>
+        </w:rPr>
+        <w:t>Se reemplazara l</w:t>
+      </w:r>
+      <w:r>
+        <w:rPr>
+          <w:rFonts w:ascii="Arial" w:eastAsia="Arial" w:hAnsi="Arial" w:cs="Arial"/>
+          <w:sz w:val="28"/>
+          <w:szCs w:val="28"/>
+        </w:rPr>
+        <w:t>as referencias de los atributos de clase donante a la clase recipiente.</w:t>
       </w:r>
     </w:p>
     <w:p>
@@ -5458,235 +5843,14 @@
           <w:rFonts w:eastAsia="Arial"/>
         </w:rPr>
       </w:pPr>
-      <w:bookmarkStart w:id="28" w:name="_Toc79669064"/>
-      <w:proofErr w:type="spellStart"/>
-      <w:r>
-        <w:rPr>
-          <w:rFonts w:eastAsia="Arial"/>
-        </w:rPr>
-        <w:t>Refactoring</w:t>
-      </w:r>
-      <w:proofErr w:type="spellEnd"/>
-      <w:r>
-        <w:rPr>
-          <w:rFonts w:eastAsia="Arial"/>
-        </w:rPr>
-        <w:t>:</w:t>
+      <w:bookmarkStart w:id="28" w:name="_Toc79705351"/>
+      <w:r>
+        <w:rPr>
+          <w:rFonts w:eastAsia="Arial"/>
+        </w:rPr>
+        <w:t>Código Inicial:</w:t>
       </w:r>
       <w:bookmarkEnd w:id="28"/>
-    </w:p>
-    <w:p>
-      <w:pPr>
-        <w:rPr>
-          <w:rFonts w:ascii="Arial" w:eastAsia="Arial" w:hAnsi="Arial" w:cs="Arial"/>
-          <w:sz w:val="28"/>
-          <w:szCs w:val="28"/>
-        </w:rPr>
-      </w:pPr>
-      <w:r>
-        <w:rPr>
-          <w:rFonts w:ascii="Arial" w:eastAsia="Arial" w:hAnsi="Arial" w:cs="Arial"/>
-          <w:sz w:val="28"/>
-          <w:szCs w:val="28"/>
-        </w:rPr>
-        <w:t>Se aplicar</w:t>
-      </w:r>
-      <w:r>
-        <w:rPr>
-          <w:rFonts w:ascii="Arial" w:eastAsia="Arial" w:hAnsi="Arial" w:cs="Arial"/>
-          <w:sz w:val="28"/>
-          <w:szCs w:val="28"/>
-        </w:rPr>
-        <w:t>á</w:t>
-      </w:r>
-      <w:r>
-        <w:rPr>
-          <w:rFonts w:ascii="Arial" w:eastAsia="Arial" w:hAnsi="Arial" w:cs="Arial"/>
-          <w:sz w:val="28"/>
-          <w:szCs w:val="28"/>
-        </w:rPr>
-        <w:t xml:space="preserve"> </w:t>
-      </w:r>
-      <w:r>
-        <w:rPr>
-          <w:rFonts w:ascii="Arial" w:eastAsia="Arial" w:hAnsi="Arial" w:cs="Arial"/>
-          <w:sz w:val="28"/>
-          <w:szCs w:val="28"/>
-        </w:rPr>
-        <w:t>“</w:t>
-      </w:r>
-      <w:proofErr w:type="spellStart"/>
-      <w:r>
-        <w:rPr>
-          <w:rFonts w:ascii="Arial" w:eastAsia="Arial" w:hAnsi="Arial" w:cs="Arial"/>
-          <w:sz w:val="28"/>
-          <w:szCs w:val="28"/>
-        </w:rPr>
-        <w:t>inline</w:t>
-      </w:r>
-      <w:proofErr w:type="spellEnd"/>
-      <w:r>
-        <w:rPr>
-          <w:rFonts w:ascii="Arial" w:eastAsia="Arial" w:hAnsi="Arial" w:cs="Arial"/>
-          <w:sz w:val="28"/>
-          <w:szCs w:val="28"/>
-        </w:rPr>
-        <w:t xml:space="preserve"> </w:t>
-      </w:r>
-      <w:proofErr w:type="spellStart"/>
-      <w:r>
-        <w:rPr>
-          <w:rFonts w:ascii="Arial" w:eastAsia="Arial" w:hAnsi="Arial" w:cs="Arial"/>
-          <w:sz w:val="28"/>
-          <w:szCs w:val="28"/>
-        </w:rPr>
-        <w:t>class</w:t>
-      </w:r>
-      <w:proofErr w:type="spellEnd"/>
-      <w:r>
-        <w:rPr>
-          <w:rFonts w:ascii="Arial" w:eastAsia="Arial" w:hAnsi="Arial" w:cs="Arial"/>
-          <w:sz w:val="28"/>
-          <w:szCs w:val="28"/>
-        </w:rPr>
-        <w:t>”</w:t>
-      </w:r>
-      <w:r>
-        <w:rPr>
-          <w:rFonts w:ascii="Arial" w:eastAsia="Arial" w:hAnsi="Arial" w:cs="Arial"/>
-          <w:sz w:val="28"/>
-          <w:szCs w:val="28"/>
-        </w:rPr>
-        <w:t xml:space="preserve"> </w:t>
-      </w:r>
-      <w:r>
-        <w:rPr>
-          <w:rFonts w:ascii="Arial" w:eastAsia="Arial" w:hAnsi="Arial" w:cs="Arial"/>
-          <w:sz w:val="28"/>
-          <w:szCs w:val="28"/>
-        </w:rPr>
-        <w:t xml:space="preserve">que consiste en mover los atributos de una clase a otra hasta que esta clase quede totalmente </w:t>
-      </w:r>
-      <w:r>
-        <w:rPr>
-          <w:rFonts w:ascii="Arial" w:eastAsia="Arial" w:hAnsi="Arial" w:cs="Arial"/>
-          <w:sz w:val="28"/>
-          <w:szCs w:val="28"/>
-        </w:rPr>
-        <w:t>vacía</w:t>
-      </w:r>
-      <w:r>
-        <w:rPr>
-          <w:rFonts w:ascii="Arial" w:eastAsia="Arial" w:hAnsi="Arial" w:cs="Arial"/>
-          <w:sz w:val="28"/>
-          <w:szCs w:val="28"/>
-        </w:rPr>
-        <w:t>.</w:t>
-      </w:r>
-      <w:r>
-        <w:rPr>
-          <w:rFonts w:ascii="Arial" w:eastAsia="Arial" w:hAnsi="Arial" w:cs="Arial"/>
-          <w:sz w:val="28"/>
-          <w:szCs w:val="28"/>
-        </w:rPr>
-        <w:t xml:space="preserve"> </w:t>
-      </w:r>
-      <w:r>
-        <w:rPr>
-          <w:rFonts w:ascii="Arial" w:eastAsia="Arial" w:hAnsi="Arial" w:cs="Arial"/>
-          <w:sz w:val="28"/>
-          <w:szCs w:val="28"/>
-        </w:rPr>
-        <w:t>Además,</w:t>
-      </w:r>
-      <w:r>
-        <w:rPr>
-          <w:rFonts w:ascii="Arial" w:eastAsia="Arial" w:hAnsi="Arial" w:cs="Arial"/>
-          <w:sz w:val="28"/>
-          <w:szCs w:val="28"/>
-        </w:rPr>
-        <w:t xml:space="preserve"> se eliminará la clase que ha quedado </w:t>
-      </w:r>
-      <w:r>
-        <w:rPr>
-          <w:rFonts w:ascii="Arial" w:eastAsia="Arial" w:hAnsi="Arial" w:cs="Arial"/>
-          <w:sz w:val="28"/>
-          <w:szCs w:val="28"/>
-        </w:rPr>
-        <w:t>vacía</w:t>
-      </w:r>
-      <w:r>
-        <w:rPr>
-          <w:rFonts w:ascii="Arial" w:eastAsia="Arial" w:hAnsi="Arial" w:cs="Arial"/>
-          <w:sz w:val="28"/>
-          <w:szCs w:val="28"/>
-        </w:rPr>
-        <w:t xml:space="preserve"> se </w:t>
-      </w:r>
-      <w:r>
-        <w:rPr>
-          <w:rFonts w:ascii="Arial" w:eastAsia="Arial" w:hAnsi="Arial" w:cs="Arial"/>
-          <w:sz w:val="28"/>
-          <w:szCs w:val="28"/>
-        </w:rPr>
-        <w:t>procederá</w:t>
-      </w:r>
-      <w:r>
-        <w:rPr>
-          <w:rFonts w:ascii="Arial" w:eastAsia="Arial" w:hAnsi="Arial" w:cs="Arial"/>
-          <w:sz w:val="28"/>
-          <w:szCs w:val="28"/>
-        </w:rPr>
-        <w:t xml:space="preserve"> a ser eliminada</w:t>
-      </w:r>
-      <w:r>
-        <w:rPr>
-          <w:rFonts w:ascii="Arial" w:eastAsia="Arial" w:hAnsi="Arial" w:cs="Arial"/>
-          <w:sz w:val="28"/>
-          <w:szCs w:val="28"/>
-        </w:rPr>
-        <w:t>.</w:t>
-      </w:r>
-      <w:r>
-        <w:rPr>
-          <w:rFonts w:ascii="Arial" w:eastAsia="Arial" w:hAnsi="Arial" w:cs="Arial"/>
-          <w:sz w:val="28"/>
-          <w:szCs w:val="28"/>
-        </w:rPr>
-        <w:t xml:space="preserve"> </w:t>
-      </w:r>
-      <w:r>
-        <w:rPr>
-          <w:rFonts w:ascii="Arial" w:eastAsia="Arial" w:hAnsi="Arial" w:cs="Arial"/>
-          <w:sz w:val="28"/>
-          <w:szCs w:val="28"/>
-        </w:rPr>
-        <w:t>Se reemplazara l</w:t>
-      </w:r>
-      <w:r>
-        <w:rPr>
-          <w:rFonts w:ascii="Arial" w:eastAsia="Arial" w:hAnsi="Arial" w:cs="Arial"/>
-          <w:sz w:val="28"/>
-          <w:szCs w:val="28"/>
-        </w:rPr>
-        <w:t>as referencias de los atributos de clase donante a la clase recipiente.</w:t>
-      </w:r>
-    </w:p>
-    <w:p>
-      <w:pPr>
-        <w:pStyle w:val="Ttulo2"/>
-        <w:rPr>
-          <w:rFonts w:eastAsia="Arial"/>
-        </w:rPr>
-      </w:pPr>
-      <w:bookmarkStart w:id="29" w:name="_Toc79669065"/>
-      <w:r>
-        <w:rPr>
-          <w:rFonts w:eastAsia="Arial"/>
-        </w:rPr>
-        <w:t>Código Inicial:</w:t>
-      </w:r>
-      <w:bookmarkEnd w:id="29"/>
     </w:p>
     <w:p>
       <w:r>
@@ -5744,14 +5908,14 @@
           <w:rFonts w:eastAsia="Arial"/>
         </w:rPr>
       </w:pPr>
-      <w:bookmarkStart w:id="30" w:name="_Toc79669066"/>
+      <w:bookmarkStart w:id="29" w:name="_Toc79705352"/>
       <w:r>
         <w:rPr>
           <w:rFonts w:eastAsia="Arial"/>
         </w:rPr>
         <w:t>Código Final:</w:t>
       </w:r>
-      <w:bookmarkEnd w:id="30"/>
+      <w:bookmarkEnd w:id="29"/>
     </w:p>
     <w:p>
       <w:r>
@@ -5803,6 +5967,12 @@
       </w:r>
     </w:p>
     <w:p>
+      <w:pPr>
+        <w:rPr>
+          <w:noProof/>
+          <w:lang w:eastAsia="es-ES"/>
+        </w:rPr>
+      </w:pPr>
       <w:r>
         <w:rPr>
           <w:noProof/>
@@ -5851,6 +6021,341 @@
         </w:drawing>
       </w:r>
     </w:p>
+    <w:p/>
+    <w:p>
+      <w:pPr>
+        <w:ind w:firstLine="708"/>
+      </w:pPr>
+    </w:p>
+    <w:p>
+      <w:pPr>
+        <w:pStyle w:val="Ttulo1"/>
+        <w:rPr>
+          <w:rFonts w:eastAsia="Arial"/>
+        </w:rPr>
+      </w:pPr>
+      <w:r>
+        <w:rPr>
+          <w:rFonts w:eastAsia="Arial"/>
+        </w:rPr>
+        <w:lastRenderedPageBreak/>
+        <w:t xml:space="preserve">Data </w:t>
+      </w:r>
+      <w:proofErr w:type="spellStart"/>
+      <w:r>
+        <w:rPr>
+          <w:rFonts w:eastAsia="Arial"/>
+        </w:rPr>
+        <w:t>Class</w:t>
+      </w:r>
+      <w:proofErr w:type="spellEnd"/>
+      <w:r>
+        <w:rPr>
+          <w:rFonts w:eastAsia="Arial"/>
+        </w:rPr>
+        <w:t xml:space="preserve">: Clase </w:t>
+      </w:r>
+      <w:proofErr w:type="spellStart"/>
+      <w:r>
+        <w:rPr>
+          <w:rFonts w:eastAsia="Arial"/>
+        </w:rPr>
+        <w:t>InformacionAdicionalProfesor</w:t>
+      </w:r>
+      <w:proofErr w:type="spellEnd"/>
+    </w:p>
+    <w:p>
+      <w:pPr>
+        <w:pStyle w:val="Ttulo2"/>
+        <w:rPr>
+          <w:rFonts w:eastAsia="Arial"/>
+        </w:rPr>
+      </w:pPr>
+      <w:r>
+        <w:rPr>
+          <w:rFonts w:eastAsia="Arial"/>
+        </w:rPr>
+        <w:t>Consecuencias:</w:t>
+      </w:r>
+    </w:p>
+    <w:p>
+      <w:r>
+        <w:t>Sería necesario crear más métodos adicionales puesto que los atributos que se usarán se encuentran repartidos entre dos clases distintas, incluso corremos el riesgo de duplicar código en el programa.</w:t>
+      </w:r>
+    </w:p>
+    <w:p/>
+    <w:p>
+      <w:pPr>
+        <w:pStyle w:val="Ttulo2"/>
+        <w:rPr>
+          <w:rFonts w:eastAsia="Arial"/>
+        </w:rPr>
+      </w:pPr>
+      <w:proofErr w:type="spellStart"/>
+      <w:r>
+        <w:rPr>
+          <w:rFonts w:eastAsia="Arial"/>
+        </w:rPr>
+        <w:t>Refactoring</w:t>
+      </w:r>
+      <w:proofErr w:type="spellEnd"/>
+      <w:r>
+        <w:rPr>
+          <w:rFonts w:eastAsia="Arial"/>
+        </w:rPr>
+        <w:t>:</w:t>
+      </w:r>
+    </w:p>
+    <w:p>
+      <w:pPr>
+        <w:jc w:val="both"/>
+      </w:pPr>
+      <w:r>
+        <w:t>La clase “</w:t>
+      </w:r>
+      <w:proofErr w:type="spellStart"/>
+      <w:r>
+        <w:t>InformacionAdicionalProfesor</w:t>
+      </w:r>
+      <w:proofErr w:type="spellEnd"/>
+      <w:r>
+        <w:t>” solamente contiene atributos que perfectamente pueden pertenecer directamente a la clase “Profesor”. En esta clase no hay métodos que contengan acciones adicionales, solamente contiene campos que pertenecen a la clase “Profesor”, podemos eliminar la clase “</w:t>
+      </w:r>
+      <w:proofErr w:type="spellStart"/>
+      <w:r>
+        <w:t>InformacionAdicionalProfesor</w:t>
+      </w:r>
+      <w:proofErr w:type="spellEnd"/>
+      <w:r>
+        <w:t>” y mover esos atributos a la clase “Profesor”. Además, podemos ver que en ambas clases estos atributos están públicos (no están encapsulados), lo cual no debería ser así.</w:t>
+      </w:r>
+    </w:p>
+    <w:p>
+      <w:pPr>
+        <w:jc w:val="both"/>
+      </w:pPr>
+    </w:p>
+    <w:p>
+      <w:pPr>
+        <w:pStyle w:val="Ttulo2"/>
+        <w:rPr>
+          <w:rFonts w:eastAsia="Arial"/>
+        </w:rPr>
+      </w:pPr>
+      <w:r>
+        <w:rPr>
+          <w:noProof/>
+        </w:rPr>
+        <w:drawing>
+          <wp:anchor distT="0" distB="0" distL="0" distR="0" simplePos="0" relativeHeight="251659264" behindDoc="0" locked="0" layoutInCell="1" allowOverlap="1" wp14:anchorId="7208D593" wp14:editId="1E22EA28">
+            <wp:simplePos x="0" y="0"/>
+            <wp:positionH relativeFrom="margin">
+              <wp:align>left</wp:align>
+            </wp:positionH>
+            <wp:positionV relativeFrom="paragraph">
+              <wp:posOffset>363855</wp:posOffset>
+            </wp:positionV>
+            <wp:extent cx="3606800" cy="1512570"/>
+            <wp:effectExtent l="0" t="0" r="0" b="0"/>
+            <wp:wrapTopAndBottom/>
+            <wp:docPr id="1" name="image1.png"/>
+            <wp:cNvGraphicFramePr>
+              <a:graphicFrameLocks xmlns:a="http://schemas.openxmlformats.org/drawingml/2006/main" noChangeAspect="1"/>
+            </wp:cNvGraphicFramePr>
+            <a:graphic xmlns:a="http://schemas.openxmlformats.org/drawingml/2006/main">
+              <a:graphicData uri="http://schemas.openxmlformats.org/drawingml/2006/picture">
+                <pic:pic xmlns:pic="http://schemas.openxmlformats.org/drawingml/2006/picture">
+                  <pic:nvPicPr>
+                    <pic:cNvPr id="2" name="image1.png"/>
+                    <pic:cNvPicPr/>
+                  </pic:nvPicPr>
+                  <pic:blipFill>
+                    <a:blip r:embed="rId20" cstate="print"/>
+                    <a:stretch>
+                      <a:fillRect/>
+                    </a:stretch>
+                  </pic:blipFill>
+                  <pic:spPr>
+                    <a:xfrm>
+                      <a:off x="0" y="0"/>
+                      <a:ext cx="3606800" cy="1512570"/>
+                    </a:xfrm>
+                    <a:prstGeom prst="rect">
+                      <a:avLst/>
+                    </a:prstGeom>
+                  </pic:spPr>
+                </pic:pic>
+              </a:graphicData>
+            </a:graphic>
+          </wp:anchor>
+        </w:drawing>
+      </w:r>
+      <w:r>
+        <w:rPr>
+          <w:rFonts w:eastAsia="Arial"/>
+        </w:rPr>
+        <w:t>Código Inicial:</w:t>
+      </w:r>
+    </w:p>
+    <w:p>
+      <w:r>
+        <w:rPr>
+          <w:noProof/>
+          <w:sz w:val="20"/>
+        </w:rPr>
+        <w:drawing>
+          <wp:anchor distT="0" distB="0" distL="114300" distR="114300" simplePos="0" relativeHeight="251660288" behindDoc="1" locked="0" layoutInCell="1" allowOverlap="1" wp14:anchorId="7F47B9C9" wp14:editId="2C33F03D">
+            <wp:simplePos x="0" y="0"/>
+            <wp:positionH relativeFrom="margin">
+              <wp:align>right</wp:align>
+            </wp:positionH>
+            <wp:positionV relativeFrom="paragraph">
+              <wp:posOffset>1989455</wp:posOffset>
+            </wp:positionV>
+            <wp:extent cx="5731510" cy="2909388"/>
+            <wp:effectExtent l="0" t="0" r="2540" b="5715"/>
+            <wp:wrapTight wrapText="bothSides">
+              <wp:wrapPolygon edited="0">
+                <wp:start x="0" y="0"/>
+                <wp:lineTo x="0" y="21501"/>
+                <wp:lineTo x="21538" y="21501"/>
+                <wp:lineTo x="21538" y="0"/>
+                <wp:lineTo x="0" y="0"/>
+              </wp:wrapPolygon>
+            </wp:wrapTight>
+            <wp:docPr id="3" name="image2.png"/>
+            <wp:cNvGraphicFramePr>
+              <a:graphicFrameLocks xmlns:a="http://schemas.openxmlformats.org/drawingml/2006/main" noChangeAspect="1"/>
+            </wp:cNvGraphicFramePr>
+            <a:graphic xmlns:a="http://schemas.openxmlformats.org/drawingml/2006/main">
+              <a:graphicData uri="http://schemas.openxmlformats.org/drawingml/2006/picture">
+                <pic:pic xmlns:pic="http://schemas.openxmlformats.org/drawingml/2006/picture">
+                  <pic:nvPicPr>
+                    <pic:cNvPr id="4" name="image2.png"/>
+                    <pic:cNvPicPr/>
+                  </pic:nvPicPr>
+                  <pic:blipFill>
+                    <a:blip r:embed="rId21" cstate="print">
+                      <a:extLst>
+                        <a:ext uri="{28A0092B-C50C-407E-A947-70E740481C1C}">
+                          <a14:useLocalDpi xmlns:a14="http://schemas.microsoft.com/office/drawing/2010/main" val="0"/>
+                        </a:ext>
+                      </a:extLst>
+                    </a:blip>
+                    <a:stretch>
+                      <a:fillRect/>
+                    </a:stretch>
+                  </pic:blipFill>
+                  <pic:spPr>
+                    <a:xfrm>
+                      <a:off x="0" y="0"/>
+                      <a:ext cx="5731510" cy="2909388"/>
+                    </a:xfrm>
+                    <a:prstGeom prst="rect">
+                      <a:avLst/>
+                    </a:prstGeom>
+                  </pic:spPr>
+                </pic:pic>
+              </a:graphicData>
+            </a:graphic>
+            <wp14:sizeRelH relativeFrom="page">
+              <wp14:pctWidth>0</wp14:pctWidth>
+            </wp14:sizeRelH>
+            <wp14:sizeRelV relativeFrom="page">
+              <wp14:pctHeight>0</wp14:pctHeight>
+            </wp14:sizeRelV>
+          </wp:anchor>
+        </w:drawing>
+      </w:r>
+    </w:p>
+    <w:p/>
+    <w:p>
+      <w:pPr>
+        <w:pStyle w:val="Ttulo2"/>
+        <w:rPr>
+          <w:rFonts w:eastAsia="Arial"/>
+        </w:rPr>
+      </w:pPr>
+    </w:p>
+    <w:p>
+      <w:pPr>
+        <w:pStyle w:val="Ttulo2"/>
+        <w:rPr>
+          <w:rFonts w:eastAsia="Arial"/>
+        </w:rPr>
+      </w:pPr>
+      <w:r>
+        <w:rPr>
+          <w:noProof/>
+        </w:rPr>
+        <w:drawing>
+          <wp:anchor distT="0" distB="0" distL="0" distR="0" simplePos="0" relativeHeight="251662336" behindDoc="0" locked="0" layoutInCell="1" allowOverlap="1" wp14:anchorId="4B0E6E75" wp14:editId="6AE90315">
+            <wp:simplePos x="0" y="0"/>
+            <wp:positionH relativeFrom="margin">
+              <wp:align>center</wp:align>
+            </wp:positionH>
+            <wp:positionV relativeFrom="paragraph">
+              <wp:posOffset>336240</wp:posOffset>
+            </wp:positionV>
+            <wp:extent cx="7125745" cy="4384929"/>
+            <wp:effectExtent l="0" t="0" r="0" b="0"/>
+            <wp:wrapTopAndBottom/>
+            <wp:docPr id="5" name="image3.png"/>
+            <wp:cNvGraphicFramePr>
+              <a:graphicFrameLocks xmlns:a="http://schemas.openxmlformats.org/drawingml/2006/main" noChangeAspect="1"/>
+            </wp:cNvGraphicFramePr>
+            <a:graphic xmlns:a="http://schemas.openxmlformats.org/drawingml/2006/main">
+              <a:graphicData uri="http://schemas.openxmlformats.org/drawingml/2006/picture">
+                <pic:pic xmlns:pic="http://schemas.openxmlformats.org/drawingml/2006/picture">
+                  <pic:nvPicPr>
+                    <pic:cNvPr id="6" name="image3.png"/>
+                    <pic:cNvPicPr/>
+                  </pic:nvPicPr>
+                  <pic:blipFill>
+                    <a:blip r:embed="rId22" cstate="print"/>
+                    <a:stretch>
+                      <a:fillRect/>
+                    </a:stretch>
+                  </pic:blipFill>
+                  <pic:spPr>
+                    <a:xfrm>
+                      <a:off x="0" y="0"/>
+                      <a:ext cx="7125745" cy="4384929"/>
+                    </a:xfrm>
+                    <a:prstGeom prst="rect">
+                      <a:avLst/>
+                    </a:prstGeom>
+                  </pic:spPr>
+                </pic:pic>
+              </a:graphicData>
+            </a:graphic>
+          </wp:anchor>
+        </w:drawing>
+      </w:r>
+      <w:r>
+        <w:rPr>
+          <w:rFonts w:eastAsia="Arial"/>
+        </w:rPr>
+        <w:t>Código Final:</w:t>
+      </w:r>
+    </w:p>
+    <w:p/>
+    <w:p/>
+    <w:p/>
+    <w:p/>
+    <w:p/>
+    <w:p/>
+    <w:p/>
+    <w:p/>
+    <w:p/>
+    <w:p/>
+    <w:p/>
+    <w:p/>
+    <w:p/>
+    <w:p/>
+    <w:p/>
+    <w:p/>
+    <w:p/>
     <w:sectPr>
       <w:pgSz w:w="11906" w:h="16838"/>
       <w:pgMar w:top="1440" w:right="1440" w:bottom="1440" w:left="1440" w:header="720" w:footer="720" w:gutter="0"/>
@@ -5876,7 +6381,7 @@
 </file>
 
 <file path=word/numbering.xml><?xml version="1.0" encoding="utf-8"?>
-<w:numbering xmlns:wpc="http://schemas.microsoft.com/office/word/2010/wordprocessingCanvas" xmlns:mc="http://schemas.openxmlformats.org/markup-compatibility/2006" xmlns:o="urn:schemas-microsoft-com:office:office" xmlns:r="http://schemas.openxmlformats.org/officeDocument/2006/relationships" xmlns:m="http://schemas.openxmlformats.org/officeDocument/2006/math" xmlns:v="urn:schemas-microsoft-com:vml" xmlns:wp14="http://schemas.microsoft.com/office/word/2010/wordprocessingDrawing" xmlns:wp="http://schemas.openxmlformats.org/drawingml/2006/wordprocessingDrawing" xmlns:w10="urn:schemas-microsoft-com:office:word" xmlns:w="http://schemas.openxmlformats.org/wordprocessingml/2006/main" xmlns:w14="http://schemas.microsoft.com/office/word/2010/wordml" xmlns:w15="http://schemas.microsoft.com/office/word/2012/wordml" xmlns:wpg="http://schemas.microsoft.com/office/word/2010/wordprocessingGroup" xmlns:wpi="http://schemas.microsoft.com/office/word/2010/wordprocessingInk" xmlns:wne="http://schemas.microsoft.com/office/word/2006/wordml" xmlns:wps="http://schemas.microsoft.com/office/word/2010/wordprocessingShape" mc:Ignorable="w14 w15 wp14">
+<w:numbering xmlns:wpc="http://schemas.microsoft.com/office/word/2010/wordprocessingCanvas" xmlns:cx="http://schemas.microsoft.com/office/drawing/2014/chartex" xmlns:cx1="http://schemas.microsoft.com/office/drawing/2015/9/8/chartex" xmlns:cx2="http://schemas.microsoft.com/office/drawing/2015/10/21/chartex" xmlns:cx3="http://schemas.microsoft.com/office/drawing/2016/5/9/chartex" xmlns:cx4="http://schemas.microsoft.com/office/drawing/2016/5/10/chartex" xmlns:cx5="http://schemas.microsoft.com/office/drawing/2016/5/11/chartex" xmlns:cx6="http://schemas.microsoft.com/office/drawing/2016/5/12/chartex" xmlns:cx7="http://schemas.microsoft.com/office/drawing/2016/5/13/chartex" xmlns:cx8="http://schemas.microsoft.com/office/drawing/2016/5/14/chartex" xmlns:mc="http://schemas.openxmlformats.org/markup-compatibility/2006" xmlns:aink="http://schemas.microsoft.com/office/drawing/2016/ink" xmlns:am3d="http://schemas.microsoft.com/office/drawing/2017/model3d" xmlns:o="urn:schemas-microsoft-com:office:office" xmlns:r="http://schemas.openxmlformats.org/officeDocument/2006/relationships" xmlns:m="http://schemas.openxmlformats.org/officeDocument/2006/math" xmlns:v="urn:schemas-microsoft-com:vml" xmlns:wp14="http://schemas.microsoft.com/office/word/2010/wordprocessingDrawing" xmlns:wp="http://schemas.openxmlformats.org/drawingml/2006/wordprocessingDrawing" xmlns:w10="urn:schemas-microsoft-com:office:word" xmlns:w="http://schemas.openxmlformats.org/wordprocessingml/2006/main" xmlns:w14="http://schemas.microsoft.com/office/word/2010/wordml" xmlns:w15="http://schemas.microsoft.com/office/word/2012/wordml" xmlns:w16cex="http://schemas.microsoft.com/office/word/2018/wordml/cex" xmlns:w16cid="http://schemas.microsoft.com/office/word/2016/wordml/cid" xmlns:w16="http://schemas.microsoft.com/office/word/2018/wordml" xmlns:w16sdtdh="http://schemas.microsoft.com/office/word/2020/wordml/sdtdatahash" xmlns:w16se="http://schemas.microsoft.com/office/word/2015/wordml/symex" xmlns:wpg="http://schemas.microsoft.com/office/word/2010/wordprocessingGroup" xmlns:wpi="http://schemas.microsoft.com/office/word/2010/wordprocessingInk" xmlns:wne="http://schemas.microsoft.com/office/word/2006/wordml" xmlns:wps="http://schemas.microsoft.com/office/word/2010/wordprocessingShape" mc:Ignorable="w14 w15 w16se w16cid w16 w16cex w16sdtdh wp14">
   <w:abstractNum w:abstractNumId="0" w15:restartNumberingAfterBreak="0">
     <w:nsid w:val="1CD848EE"/>
     <w:multiLevelType w:val="hybridMultilevel"/>
@@ -6113,7 +6618,7 @@
 </file>
 
 <file path=word/styles.xml><?xml version="1.0" encoding="utf-8"?>
-<w:styles xmlns:mc="http://schemas.openxmlformats.org/markup-compatibility/2006" xmlns:r="http://schemas.openxmlformats.org/officeDocument/2006/relationships" xmlns:w="http://schemas.openxmlformats.org/wordprocessingml/2006/main" xmlns:w14="http://schemas.microsoft.com/office/word/2010/wordml" xmlns:w15="http://schemas.microsoft.com/office/word/2012/wordml" mc:Ignorable="w14 w15">
+<w:styles xmlns:mc="http://schemas.openxmlformats.org/markup-compatibility/2006" xmlns:r="http://schemas.openxmlformats.org/officeDocument/2006/relationships" xmlns:w="http://schemas.openxmlformats.org/wordprocessingml/2006/main" xmlns:w14="http://schemas.microsoft.com/office/word/2010/wordml" xmlns:w15="http://schemas.microsoft.com/office/word/2012/wordml" xmlns:w16cex="http://schemas.microsoft.com/office/word/2018/wordml/cex" xmlns:w16cid="http://schemas.microsoft.com/office/word/2016/wordml/cid" xmlns:w16="http://schemas.microsoft.com/office/word/2018/wordml" xmlns:w16sdtdh="http://schemas.microsoft.com/office/word/2020/wordml/sdtdatahash" xmlns:w16se="http://schemas.microsoft.com/office/word/2015/wordml/symex" mc:Ignorable="w14 w15 w16se w16cid w16 w16cex w16sdtdh">
   <w:docDefaults>
     <w:rPrDefault>
       <w:rPr>
@@ -6129,7 +6634,7 @@
       </w:pPr>
     </w:pPrDefault>
   </w:docDefaults>
-  <w:latentStyles w:defLockedState="0" w:defUIPriority="99" w:defSemiHidden="0" w:defUnhideWhenUsed="0" w:defQFormat="0" w:count="371">
+  <w:latentStyles w:defLockedState="0" w:defUIPriority="99" w:defSemiHidden="0" w:defUnhideWhenUsed="0" w:defQFormat="0" w:count="376">
     <w:lsdException w:name="Normal" w:uiPriority="0" w:qFormat="1"/>
     <w:lsdException w:name="heading 1" w:uiPriority="9" w:qFormat="1"/>
     <w:lsdException w:name="heading 2" w:semiHidden="1" w:uiPriority="9" w:unhideWhenUsed="1" w:qFormat="1"/>
@@ -6235,7 +6740,6 @@
     <w:lsdException w:name="HTML Sample" w:semiHidden="1" w:unhideWhenUsed="1"/>
     <w:lsdException w:name="HTML Typewriter" w:semiHidden="1" w:unhideWhenUsed="1"/>
     <w:lsdException w:name="HTML Variable" w:semiHidden="1" w:unhideWhenUsed="1"/>
-    <w:lsdException w:name="Normal Table" w:semiHidden="1" w:unhideWhenUsed="1"/>
     <w:lsdException w:name="annotation subject" w:semiHidden="1" w:unhideWhenUsed="1"/>
     <w:lsdException w:name="No List" w:semiHidden="1" w:unhideWhenUsed="1"/>
     <w:lsdException w:name="Outline List 1" w:semiHidden="1" w:unhideWhenUsed="1"/>
@@ -6278,11 +6782,8 @@
     <w:lsdException w:name="Table Contemporary" w:semiHidden="1" w:unhideWhenUsed="1"/>
     <w:lsdException w:name="Table Elegant" w:semiHidden="1" w:unhideWhenUsed="1"/>
     <w:lsdException w:name="Table Professional" w:semiHidden="1" w:unhideWhenUsed="1"/>
-    <w:lsdException w:name="Table Subtle 1" w:semiHidden="1" w:unhideWhenUsed="1"/>
     <w:lsdException w:name="Table Subtle 2" w:semiHidden="1" w:unhideWhenUsed="1"/>
     <w:lsdException w:name="Table Web 1" w:semiHidden="1" w:unhideWhenUsed="1"/>
-    <w:lsdException w:name="Table Web 2" w:semiHidden="1" w:unhideWhenUsed="1"/>
-    <w:lsdException w:name="Table Web 3" w:semiHidden="1" w:unhideWhenUsed="1"/>
     <w:lsdException w:name="Balloon Text" w:semiHidden="1" w:unhideWhenUsed="1"/>
     <w:lsdException w:name="Table Grid" w:uiPriority="39"/>
     <w:lsdException w:name="Table Theme" w:semiHidden="1" w:unhideWhenUsed="1"/>
@@ -6501,6 +7002,11 @@
     <w:lsdException w:name="List Table 5 Dark Accent 6" w:uiPriority="50"/>
     <w:lsdException w:name="List Table 6 Colorful Accent 6" w:uiPriority="51"/>
     <w:lsdException w:name="List Table 7 Colorful Accent 6" w:uiPriority="52"/>
+    <w:lsdException w:name="Mention" w:semiHidden="1" w:unhideWhenUsed="1"/>
+    <w:lsdException w:name="Smart Hyperlink" w:semiHidden="1" w:unhideWhenUsed="1"/>
+    <w:lsdException w:name="Hashtag" w:semiHidden="1" w:unhideWhenUsed="1"/>
+    <w:lsdException w:name="Unresolved Mention" w:semiHidden="1" w:unhideWhenUsed="1"/>
+    <w:lsdException w:name="Smart Link" w:semiHidden="1" w:unhideWhenUsed="1"/>
   </w:latentStyles>
   <w:style w:type="paragraph" w:default="1" w:styleId="Normal">
     <w:name w:val="Normal"/>
@@ -6599,7 +7105,7 @@
       <w:szCs w:val="32"/>
     </w:rPr>
   </w:style>
-  <w:style w:type="paragraph" w:styleId="TtulodeTDC">
+  <w:style w:type="paragraph" w:styleId="TtuloTDC">
     <w:name w:val="TOC Heading"/>
     <w:basedOn w:val="Ttulo1"/>
     <w:next w:val="Normal"/>

</xml_diff>